<commit_message>
Get up to 11.9 in LSR
</commit_message>
<xml_diff>
--- a/Stats/LSR/LSR_Chapter11_HypothesisTesting.docx
+++ b/Stats/LSR/LSR_Chapter11_HypothesisTesting.docx
@@ -1,6 +1,6 @@
 
 <file path=word/document.xml><?xml version="1.0" encoding="utf-8"?>
-<w:document xmlns:wpc="http://schemas.microsoft.com/office/word/2010/wordprocessingCanvas" xmlns:mc="http://schemas.openxmlformats.org/markup-compatibility/2006" xmlns:o="urn:schemas-microsoft-com:office:office" xmlns:r="http://schemas.openxmlformats.org/officeDocument/2006/relationships" xmlns:m="http://schemas.openxmlformats.org/officeDocument/2006/math" xmlns:v="urn:schemas-microsoft-com:vml" xmlns:wp14="http://schemas.microsoft.com/office/word/2010/wordprocessingDrawing" xmlns:wp="http://schemas.openxmlformats.org/drawingml/2006/wordprocessingDrawing" xmlns:w10="urn:schemas-microsoft-com:office:word" xmlns:w="http://schemas.openxmlformats.org/wordprocessingml/2006/main" xmlns:w14="http://schemas.microsoft.com/office/word/2010/wordml" xmlns:w15="http://schemas.microsoft.com/office/word/2012/wordml" xmlns:wpg="http://schemas.microsoft.com/office/word/2010/wordprocessingGroup" xmlns:wpi="http://schemas.microsoft.com/office/word/2010/wordprocessingInk" xmlns:wne="http://schemas.microsoft.com/office/word/2006/wordml" xmlns:wps="http://schemas.microsoft.com/office/word/2010/wordprocessingShape" mc:Ignorable="w14 w15 wp14">
+<w:document xmlns:wpc="http://schemas.microsoft.com/office/word/2010/wordprocessingCanvas" xmlns:cx="http://schemas.microsoft.com/office/drawing/2014/chartex" xmlns:cx1="http://schemas.microsoft.com/office/drawing/2015/9/8/chartex" xmlns:cx2="http://schemas.microsoft.com/office/drawing/2015/10/21/chartex" xmlns:cx3="http://schemas.microsoft.com/office/drawing/2016/5/9/chartex" xmlns:cx4="http://schemas.microsoft.com/office/drawing/2016/5/10/chartex" xmlns:cx5="http://schemas.microsoft.com/office/drawing/2016/5/11/chartex" xmlns:cx6="http://schemas.microsoft.com/office/drawing/2016/5/12/chartex" xmlns:cx7="http://schemas.microsoft.com/office/drawing/2016/5/13/chartex" xmlns:cx8="http://schemas.microsoft.com/office/drawing/2016/5/14/chartex" xmlns:mc="http://schemas.openxmlformats.org/markup-compatibility/2006" xmlns:aink="http://schemas.microsoft.com/office/drawing/2016/ink" xmlns:am3d="http://schemas.microsoft.com/office/drawing/2017/model3d" xmlns:o="urn:schemas-microsoft-com:office:office" xmlns:r="http://schemas.openxmlformats.org/officeDocument/2006/relationships" xmlns:m="http://schemas.openxmlformats.org/officeDocument/2006/math" xmlns:v="urn:schemas-microsoft-com:vml" xmlns:wp14="http://schemas.microsoft.com/office/word/2010/wordprocessingDrawing" xmlns:wp="http://schemas.openxmlformats.org/drawingml/2006/wordprocessingDrawing" xmlns:w10="urn:schemas-microsoft-com:office:word" xmlns:w="http://schemas.openxmlformats.org/wordprocessingml/2006/main" xmlns:w14="http://schemas.microsoft.com/office/word/2010/wordml" xmlns:w15="http://schemas.microsoft.com/office/word/2012/wordml" xmlns:w16cid="http://schemas.microsoft.com/office/word/2016/wordml/cid" xmlns:w16se="http://schemas.microsoft.com/office/word/2015/wordml/symex" xmlns:wpg="http://schemas.microsoft.com/office/word/2010/wordprocessingGroup" xmlns:wpi="http://schemas.microsoft.com/office/word/2010/wordprocessingInk" xmlns:wne="http://schemas.microsoft.com/office/word/2006/wordml" xmlns:wps="http://schemas.microsoft.com/office/word/2010/wordprocessingShape" mc:Ignorable="w14 w15 w16se w16cid wp14">
   <w:body>
     <w:p>
       <w:pPr>
@@ -2695,14 +2695,14 @@
         <w:rPr>
           <w:u w:val="single"/>
         </w:rPr>
-        <w:t>Of The</w:t>
+        <w:t>Of</w:t>
       </w:r>
       <w:proofErr w:type="gramEnd"/>
       <w:r>
         <w:rPr>
           <w:u w:val="single"/>
         </w:rPr>
-        <w:t xml:space="preserve"> Test</w:t>
+        <w:t xml:space="preserve"> The Test</w:t>
       </w:r>
       <w:r>
         <w:t xml:space="preserve"> = </w:t>
@@ -6374,13 +6374,8 @@
       <w:pPr>
         <w:pStyle w:val="ListBullet"/>
       </w:pPr>
-      <w:proofErr w:type="gramStart"/>
-      <w:r>
-        <w:t>To</w:t>
-      </w:r>
-      <w:proofErr w:type="gramEnd"/>
-      <w:r>
-        <w:t xml:space="preserve"> many people, the advantage of allowing the reader to make up their own mind about how to interpret p </w:t>
+      <w:r>
+        <w:t xml:space="preserve">To many people, the advantage of allowing the reader to make up their own mind about how to interpret p </w:t>
       </w:r>
       <w:r>
         <w:t>=</w:t>
@@ -6540,13 +6535,8 @@
       <w:pPr>
         <w:pStyle w:val="ListBullet"/>
       </w:pPr>
-      <w:proofErr w:type="gramStart"/>
-      <w:r>
-        <w:t>p</w:t>
-      </w:r>
-      <w:proofErr w:type="gramEnd"/>
-      <w:r>
-        <w:t xml:space="preserve"> &lt; </w:t>
+      <w:r>
+        <w:t xml:space="preserve">p &lt; </w:t>
       </w:r>
       <w:r>
         <w:t xml:space="preserve">.001 is really code for “as far as </w:t>
@@ -6608,13 +6598,7 @@
         </w:rPr>
       </w:pPr>
       <w:r>
-        <w:t xml:space="preserve">Simplest </w:t>
-      </w:r>
-      <w:r>
-        <w:t>possible problem you might ever encounter in real life</w:t>
-      </w:r>
-      <w:r>
-        <w:t xml:space="preserve">; </w:t>
+        <w:t xml:space="preserve">Simplest possible problem you might ever encounter in real life; </w:t>
       </w:r>
       <w:r>
         <w:rPr>
@@ -6626,12 +6610,18 @@
         <w:t xml:space="preserve">, implemented by an R function called </w:t>
       </w:r>
       <w:proofErr w:type="spellStart"/>
+      <w:r>
+        <w:rPr>
+          <w:b/>
+        </w:rPr>
+        <w:t>binom.</w:t>
+      </w:r>
       <w:proofErr w:type="gramStart"/>
       <w:r>
         <w:rPr>
           <w:b/>
         </w:rPr>
-        <w:t>binom.test</w:t>
+        <w:t>test</w:t>
       </w:r>
       <w:proofErr w:type="spellEnd"/>
       <w:r>
@@ -6659,16 +6649,7 @@
         </w:rPr>
       </w:pPr>
       <w:r>
-        <w:t xml:space="preserve">For ESP, </w:t>
-      </w:r>
-      <w:r>
-        <w:t xml:space="preserve">the p-value of 0.02 is less than the usual choice of α </w:t>
-      </w:r>
-      <w:r>
-        <w:t>=</w:t>
-      </w:r>
-      <w:r>
-        <w:t xml:space="preserve"> .05, so you can reject the null. </w:t>
+        <w:t xml:space="preserve">For ESP, the p-value of 0.02 is less than the usual choice of α = .05, so you can reject the null. </w:t>
       </w:r>
     </w:p>
     <w:p>
@@ -6739,56 +6720,35 @@
         <w:t>major</w:t>
       </w:r>
       <w:r>
-        <w:t xml:space="preserve"> design principle behind statistical hypothesis testing </w:t>
-      </w:r>
-      <w:r>
-        <w:t>=</w:t>
-      </w:r>
-      <w:r>
-        <w:t xml:space="preserve"> we try to control </w:t>
-      </w:r>
-      <w:r>
-        <w:t>Type I error rate</w:t>
-      </w:r>
-    </w:p>
-    <w:p>
-      <w:pPr>
-        <w:pStyle w:val="ListBullet"/>
-        <w:rPr>
-          <w:b/>
-        </w:rPr>
-      </w:pPr>
-      <w:r>
-        <w:t>Fixed α =</w:t>
-      </w:r>
-      <w:r>
-        <w:t xml:space="preserve"> .05 </w:t>
+        <w:t xml:space="preserve"> design principle behind statistical hypothesis testing = we try to control Type I error rate</w:t>
+      </w:r>
+    </w:p>
+    <w:p>
+      <w:pPr>
+        <w:pStyle w:val="ListBullet"/>
+        <w:rPr>
+          <w:b/>
+        </w:rPr>
+      </w:pPr>
+      <w:r>
+        <w:t xml:space="preserve">Fixed α = .05 </w:t>
       </w:r>
       <w:r>
         <w:sym w:font="Wingdings" w:char="F0E8"/>
       </w:r>
       <w:r>
-        <w:t xml:space="preserve"> </w:t>
-      </w:r>
-      <w:r>
-        <w:t>attempting to ensure only 5% of true null hypotheses are incorrectly</w:t>
-      </w:r>
-      <w:r>
-        <w:t xml:space="preserve"> rejected</w:t>
-      </w:r>
-    </w:p>
-    <w:p>
-      <w:pPr>
-        <w:pStyle w:val="ListBullet"/>
-        <w:rPr>
-          <w:b/>
-        </w:rPr>
-      </w:pPr>
-      <w:r>
-        <w:t>D</w:t>
-      </w:r>
-      <w:r>
-        <w:t>oesn’t mean we don’t care about Type II errors</w:t>
+        <w:t xml:space="preserve"> attempting to ensure only 5% of true null hypotheses are incorrectly rejected</w:t>
+      </w:r>
+    </w:p>
+    <w:p>
+      <w:pPr>
+        <w:pStyle w:val="ListBullet"/>
+        <w:rPr>
+          <w:b/>
+        </w:rPr>
+      </w:pPr>
+      <w:r>
+        <w:t>Doesn’t mean we don’t care about Type II errors</w:t>
       </w:r>
     </w:p>
     <w:p>
@@ -8278,8 +8238,6 @@
           <w:b/>
         </w:rPr>
       </w:pPr>
-      <w:bookmarkStart w:id="0" w:name="_GoBack"/>
-      <w:bookmarkEnd w:id="0"/>
     </w:p>
     <w:p>
       <w:pPr>
@@ -8302,76 +8260,913 @@
         </w:rPr>
       </w:pPr>
       <w:r>
-        <w:t xml:space="preserve">11.8.3 Increasing the power of your study </w:t>
+        <w:t xml:space="preserve">Not surprisingly, scientists are fairly obsessed with </w:t>
+      </w:r>
+      <w:r>
+        <w:t>maximizing</w:t>
+      </w:r>
+      <w:r>
+        <w:t xml:space="preserve"> the power of experiments. </w:t>
+      </w:r>
+    </w:p>
+    <w:p>
+      <w:pPr>
+        <w:pStyle w:val="ListBullet"/>
+        <w:rPr>
+          <w:b/>
+        </w:rPr>
+      </w:pPr>
+      <w:r>
+        <w:t xml:space="preserve">We want experiments to work, so we want to </w:t>
+      </w:r>
+      <w:r>
+        <w:t>maximize</w:t>
+      </w:r>
+      <w:r>
+        <w:t xml:space="preserve"> the chance of rejecting the null if it is false (</w:t>
+      </w:r>
+      <w:r>
+        <w:t xml:space="preserve">+ </w:t>
+      </w:r>
+      <w:r>
+        <w:t xml:space="preserve">of course we usually want to believe </w:t>
+      </w:r>
+      <w:r>
+        <w:t>it is false</w:t>
+      </w:r>
+      <w:r>
+        <w:t xml:space="preserve">) </w:t>
+      </w:r>
+    </w:p>
+    <w:p>
+      <w:pPr>
+        <w:pStyle w:val="ListBullet"/>
+        <w:rPr>
+          <w:b/>
+        </w:rPr>
+      </w:pPr>
+      <w:r>
+        <w:t xml:space="preserve">1 </w:t>
+      </w:r>
+      <w:r>
+        <w:t xml:space="preserve">factor that influences power is </w:t>
+      </w:r>
+      <w:r>
+        <w:rPr>
+          <w:b/>
+        </w:rPr>
+        <w:t>effect size</w:t>
+      </w:r>
+      <w:r>
+        <w:t xml:space="preserve">. </w:t>
+      </w:r>
+    </w:p>
+    <w:p>
+      <w:pPr>
+        <w:pStyle w:val="ListBullet"/>
+        <w:rPr>
+          <w:b/>
+        </w:rPr>
+      </w:pPr>
+      <w:r>
+        <w:t>The 1</w:t>
+      </w:r>
+      <w:r>
+        <w:rPr>
+          <w:vertAlign w:val="superscript"/>
+        </w:rPr>
+        <w:t>st</w:t>
+      </w:r>
+      <w:r>
+        <w:t xml:space="preserve"> </w:t>
+      </w:r>
+      <w:r>
+        <w:t xml:space="preserve">thing you can do to increase power is to increase </w:t>
+      </w:r>
+      <w:r>
+        <w:t xml:space="preserve">effect size </w:t>
+      </w:r>
+      <w:r>
+        <w:sym w:font="Wingdings" w:char="F0E0"/>
+      </w:r>
+      <w:r>
+        <w:t xml:space="preserve"> </w:t>
+      </w:r>
+      <w:r>
+        <w:t xml:space="preserve">design study in such a way that effect size gets magnified. </w:t>
+      </w:r>
+    </w:p>
+    <w:p>
+      <w:pPr>
+        <w:pStyle w:val="ListBullet"/>
+        <w:rPr>
+          <w:b/>
+        </w:rPr>
+      </w:pPr>
+      <w:r>
+        <w:t xml:space="preserve">ESP </w:t>
+      </w:r>
+      <w:r>
+        <w:sym w:font="Wingdings" w:char="F0E0"/>
+      </w:r>
+      <w:r>
+        <w:t xml:space="preserve"> might </w:t>
+      </w:r>
+      <w:r>
+        <w:t>believe psychic powers work best in quiet, darkened room</w:t>
+      </w:r>
+      <w:r>
+        <w:t xml:space="preserve"> w/ </w:t>
+      </w:r>
+      <w:r>
+        <w:t xml:space="preserve">fewer distractions to cloud the mind. </w:t>
+      </w:r>
+    </w:p>
+    <w:p>
+      <w:pPr>
+        <w:pStyle w:val="ListBullet"/>
+        <w:tabs>
+          <w:tab w:val="clear" w:pos="360"/>
+          <w:tab w:val="num" w:pos="720"/>
+        </w:tabs>
+        <w:ind w:left="720"/>
+        <w:rPr>
+          <w:b/>
+        </w:rPr>
+      </w:pPr>
+      <w:r>
+        <w:t xml:space="preserve">Therefore, try </w:t>
+      </w:r>
+      <w:r>
+        <w:t>conduct experimen</w:t>
+      </w:r>
+      <w:r>
+        <w:t xml:space="preserve">ts in just such an environment b/c if we </w:t>
+      </w:r>
+      <w:r>
+        <w:t>can strengthen ESP abilities somehow, t</w:t>
+      </w:r>
+      <w:r>
+        <w:t xml:space="preserve">he true value of θ will go up + </w:t>
+      </w:r>
+      <w:r>
+        <w:t xml:space="preserve">therefore effect size will be larger. </w:t>
+      </w:r>
+    </w:p>
+    <w:p>
+      <w:pPr>
+        <w:pStyle w:val="ListBullet"/>
+        <w:rPr>
+          <w:b/>
+        </w:rPr>
+      </w:pPr>
+      <w:r>
+        <w:t xml:space="preserve">In short, </w:t>
+      </w:r>
+      <w:r>
+        <w:rPr>
+          <w:i/>
+        </w:rPr>
+        <w:t>clever experimental design</w:t>
+      </w:r>
+      <w:r>
+        <w:t xml:space="preserve"> is </w:t>
+      </w:r>
+      <w:r>
+        <w:t xml:space="preserve">1 </w:t>
+      </w:r>
+      <w:r>
+        <w:t>way to boost power</w:t>
+      </w:r>
+      <w:r>
+        <w:t xml:space="preserve"> b/c </w:t>
+      </w:r>
+      <w:r>
+        <w:t xml:space="preserve">it can alter effect size. </w:t>
+      </w:r>
+    </w:p>
+    <w:p>
+      <w:pPr>
+        <w:pStyle w:val="ListBullet"/>
+        <w:rPr>
+          <w:b/>
+        </w:rPr>
+      </w:pPr>
+      <w:r>
+        <w:t xml:space="preserve">Unfortunately, often that even </w:t>
+      </w:r>
+      <w:r>
+        <w:t xml:space="preserve">w/ </w:t>
+      </w:r>
+      <w:r>
+        <w:t xml:space="preserve">best </w:t>
+      </w:r>
+      <w:r>
+        <w:t xml:space="preserve">experimental designs, </w:t>
+      </w:r>
+      <w:r>
+        <w:t xml:space="preserve">may only </w:t>
+      </w:r>
+      <w:r>
+        <w:t xml:space="preserve">get a </w:t>
+      </w:r>
+      <w:r>
+        <w:t xml:space="preserve">small effect. </w:t>
+      </w:r>
+    </w:p>
+    <w:p>
+      <w:pPr>
+        <w:pStyle w:val="ListBullet"/>
+        <w:rPr>
+          <w:b/>
+        </w:rPr>
+      </w:pPr>
+      <w:r>
+        <w:t xml:space="preserve">Perhaps </w:t>
+      </w:r>
+      <w:r>
+        <w:t xml:space="preserve">ESP really does exist, but even under best conditions it’s </w:t>
+      </w:r>
+      <w:r>
+        <w:t>very, very weak + u</w:t>
+      </w:r>
+      <w:r>
+        <w:t xml:space="preserve">nder those circumstances, best bet for increasing power is to </w:t>
+      </w:r>
+      <w:r>
+        <w:rPr>
+          <w:i/>
+        </w:rPr>
+        <w:t>increase sample size</w:t>
+      </w:r>
+      <w:r>
+        <w:t xml:space="preserve">. </w:t>
+      </w:r>
+    </w:p>
+    <w:p>
+      <w:pPr>
+        <w:pStyle w:val="ListBullet"/>
+        <w:tabs>
+          <w:tab w:val="clear" w:pos="360"/>
+          <w:tab w:val="num" w:pos="720"/>
+        </w:tabs>
+        <w:ind w:left="720"/>
+        <w:rPr>
+          <w:b/>
+        </w:rPr>
+      </w:pPr>
+      <w:r>
+        <w:t xml:space="preserve">Although in practice, </w:t>
+      </w:r>
+      <w:r>
+        <w:t>very</w:t>
+      </w:r>
+      <w:r>
+        <w:t xml:space="preserve"> small effect size is worrying, b/c </w:t>
+      </w:r>
+      <w:r>
+        <w:t>even very minor methodological flaws migh</w:t>
+      </w:r>
+      <w:r>
+        <w:t>t be responsible for that effect</w:t>
+      </w:r>
+      <w:r>
+        <w:t xml:space="preserve"> </w:t>
+      </w:r>
+      <w:r>
+        <w:t xml:space="preserve">+ </w:t>
+      </w:r>
+      <w:r>
+        <w:t>in practice no experiment is perfect,</w:t>
+      </w:r>
+      <w:r>
+        <w:t xml:space="preserve"> so</w:t>
+      </w:r>
+      <w:r>
+        <w:t xml:space="preserve"> there are always methodological issues to</w:t>
+      </w:r>
+      <w:r>
+        <w:t xml:space="preserve"> worry about.</w:t>
+      </w:r>
+    </w:p>
+    <w:p>
+      <w:pPr>
+        <w:pStyle w:val="ListBullet"/>
+        <w:tabs>
+          <w:tab w:val="clear" w:pos="360"/>
+          <w:tab w:val="num" w:pos="720"/>
+        </w:tabs>
+        <w:ind w:left="720"/>
+        <w:rPr>
+          <w:b/>
+        </w:rPr>
+      </w:pPr>
+      <w:r>
+        <w:lastRenderedPageBreak/>
+        <w:t>Also n</w:t>
+      </w:r>
+      <w:r>
+        <w:t xml:space="preserve">otice the true population parameter θ doesn’t necessarily correspond to an </w:t>
+      </w:r>
+      <w:r>
+        <w:rPr>
+          <w:i/>
+        </w:rPr>
+        <w:t>immutable fact of nature</w:t>
+      </w:r>
+      <w:r>
+        <w:t xml:space="preserve">. </w:t>
+      </w:r>
+    </w:p>
+    <w:p>
+      <w:pPr>
+        <w:pStyle w:val="ListBullet"/>
+        <w:tabs>
+          <w:tab w:val="clear" w:pos="360"/>
+          <w:tab w:val="num" w:pos="720"/>
+        </w:tabs>
+        <w:ind w:left="720"/>
+        <w:rPr>
+          <w:b/>
+        </w:rPr>
+      </w:pPr>
+      <w:r>
+        <w:t xml:space="preserve">In this context, </w:t>
+      </w:r>
+      <w:r>
+        <w:t xml:space="preserve">θ is just the true probability people would correctly guess </w:t>
+      </w:r>
+      <w:r>
+        <w:t xml:space="preserve">a color </w:t>
+      </w:r>
+      <w:r>
+        <w:t xml:space="preserve">of </w:t>
+      </w:r>
+      <w:r>
+        <w:t xml:space="preserve">a </w:t>
+      </w:r>
+      <w:r>
+        <w:t xml:space="preserve">card in the other room. </w:t>
+      </w:r>
+    </w:p>
+    <w:p>
+      <w:pPr>
+        <w:pStyle w:val="ListBullet"/>
+        <w:tabs>
+          <w:tab w:val="clear" w:pos="360"/>
+          <w:tab w:val="num" w:pos="720"/>
+        </w:tabs>
+        <w:ind w:left="720"/>
+        <w:rPr>
+          <w:b/>
+        </w:rPr>
+      </w:pPr>
+      <w:r>
+        <w:t xml:space="preserve">As such, </w:t>
+      </w:r>
+      <w:r>
+        <w:t>the population parameter can be influenced by all sorts of things</w:t>
+      </w:r>
+      <w:r>
+        <w:t xml:space="preserve"> (</w:t>
+      </w:r>
+      <w:r>
+        <w:t xml:space="preserve">all on the assumption </w:t>
+      </w:r>
+      <w:r>
+        <w:t xml:space="preserve">ESP </w:t>
       </w:r>
       <w:proofErr w:type="gramStart"/>
       <w:r>
-        <w:t>Not</w:t>
+        <w:t>actually exists</w:t>
       </w:r>
       <w:proofErr w:type="gramEnd"/>
       <w:r>
-        <w:t xml:space="preserve"> surprisingly, scientists are fairly obsessed with </w:t>
-      </w:r>
-      <w:proofErr w:type="spellStart"/>
-      <w:r>
-        <w:t>maximising</w:t>
-      </w:r>
-      <w:proofErr w:type="spellEnd"/>
-      <w:r>
-        <w:t xml:space="preserve"> the power of their experiments. We want our experiments to work, and so we want to </w:t>
-      </w:r>
-      <w:proofErr w:type="spellStart"/>
-      <w:r>
-        <w:t>maximise</w:t>
-      </w:r>
-      <w:proofErr w:type="spellEnd"/>
-      <w:r>
-        <w:t xml:space="preserve"> the chance of rejecting the null hypothesis if it is false (and of course we usually want to believe that it is false!) As we’ve seen, one factor that influences power is the effect size. So the first thing you can do to increase your power is to increase the effect size. In practice, what this means is that you want to design your study in such a way that the effect size gets magnified. For instance, in my ESP study I might believe that psychic powers work best in a quiet, darkened room; with fewer distractions to cloud the mind. Therefore I would try to conduct my experiments in just such an environment: if I can strengthen people’s ESP abilities somehow, then the true value of θ will go up12 and therefore my effect size will be larger. In short, clever experimental design is one way to boost power; because it can alter the effect size. Unfortunately, it’s often the case that even with the best of experimental designs you may have only a small effect. Perhaps, for example, ESP really does exist, but even under the best of conditions it’s very </w:t>
-      </w:r>
-      <w:proofErr w:type="spellStart"/>
-      <w:r>
-        <w:t>very</w:t>
-      </w:r>
-      <w:proofErr w:type="spellEnd"/>
-      <w:r>
-        <w:t xml:space="preserve"> weak. Under those circumstances, your best bet for increasing power is to increase the 11Although in practice a very small effect size is worrying, because even very minor methodological flaws might be responsible for the effect; and in practice no experiment is perfect, so there are always methodological issues to worry about. 12Notice that the true population parameter θ doesn’t necessarily correspond to an immutable fact of nature. In this context θ is just the true probability that people would correctly guess the </w:t>
-      </w:r>
-      <w:proofErr w:type="spellStart"/>
-      <w:r>
-        <w:t>colour</w:t>
-      </w:r>
-      <w:proofErr w:type="spellEnd"/>
-      <w:r>
-        <w:t xml:space="preserve"> of the card in the other room. As such the population parameter can be influenced by all sorts of </w:t>
-      </w:r>
-      <w:r>
-        <w:lastRenderedPageBreak/>
-        <w:t xml:space="preserve">things. Of course, this is all on the assumption that ESP actually exists! - 344 - 0 20 40 60 80 100 0.0 0.2 0.4 0.6 0.8 1.0 Sample Size, N Probability of Rejecting the Null Figure 11.7: The power of our test, plotted as a function of the sample size N. In this case, the true value of θ is 0.7, but the null hypothesis is that θ </w:t>
+        <w:t>)</w:t>
+      </w:r>
+    </w:p>
+    <w:p>
+      <w:pPr>
+        <w:pStyle w:val="ListBullet"/>
+        <w:rPr>
+          <w:b/>
+        </w:rPr>
+      </w:pPr>
+      <w:r>
+        <w:t xml:space="preserve">In general, more observations </w:t>
+      </w:r>
+      <w:r>
+        <w:t>available =</w:t>
+      </w:r>
+      <w:r>
+        <w:t xml:space="preserve"> more likely you can discriminate between hypotheses.</w:t>
+      </w:r>
+    </w:p>
+    <w:p>
+      <w:pPr>
+        <w:pStyle w:val="ListBullet"/>
+        <w:rPr>
+          <w:b/>
+        </w:rPr>
+      </w:pPr>
+      <w:r>
+        <w:t xml:space="preserve">Run </w:t>
+      </w:r>
+      <w:r>
+        <w:t xml:space="preserve">ESP experiment </w:t>
+      </w:r>
+      <w:r>
+        <w:t xml:space="preserve">w/ </w:t>
+      </w:r>
+      <w:r>
+        <w:t>10 participants</w:t>
+      </w:r>
+      <w:r>
+        <w:t xml:space="preserve"> + </w:t>
+      </w:r>
+      <w:r>
+        <w:t xml:space="preserve">7 correctly guessed </w:t>
+      </w:r>
+      <w:r>
+        <w:t>hidden card</w:t>
+      </w:r>
+      <w:r>
+        <w:t xml:space="preserve">’s color, </w:t>
+      </w:r>
+      <w:r>
+        <w:t xml:space="preserve">wouldn’t be terribly impressed. </w:t>
+      </w:r>
+    </w:p>
+    <w:p>
+      <w:pPr>
+        <w:pStyle w:val="ListBullet"/>
+        <w:rPr>
+          <w:b/>
+        </w:rPr>
+      </w:pPr>
+      <w:r>
+        <w:t xml:space="preserve">But if ran </w:t>
+      </w:r>
+      <w:r>
+        <w:t>w/ 10k</w:t>
+      </w:r>
+      <w:r>
+        <w:t xml:space="preserve"> participants </w:t>
+      </w:r>
+      <w:r>
+        <w:t xml:space="preserve">+ </w:t>
+      </w:r>
+      <w:r>
+        <w:t>7</w:t>
+      </w:r>
+      <w:r>
+        <w:t>k</w:t>
+      </w:r>
+      <w:r>
+        <w:t xml:space="preserve"> </w:t>
+      </w:r>
+      <w:r>
+        <w:t xml:space="preserve">got the answer right, </w:t>
+      </w:r>
+      <w:r>
+        <w:sym w:font="Wingdings" w:char="F0E0"/>
+      </w:r>
+      <w:r>
+        <w:t xml:space="preserve"> much </w:t>
+      </w:r>
+      <w:r>
+        <w:t xml:space="preserve">more likely to think </w:t>
+      </w:r>
+      <w:r>
+        <w:t xml:space="preserve">we </w:t>
+      </w:r>
+      <w:r>
+        <w:t xml:space="preserve">discovered something. </w:t>
+      </w:r>
+    </w:p>
+    <w:p>
+      <w:pPr>
+        <w:pStyle w:val="ListBullet"/>
+        <w:rPr>
+          <w:b/>
+        </w:rPr>
+      </w:pPr>
+      <w:r>
+        <w:t xml:space="preserve">In other words, </w:t>
+      </w:r>
+      <w:r>
+        <w:rPr>
+          <w:u w:val="single"/>
+        </w:rPr>
+        <w:t>power increases with the sample size</w:t>
+      </w:r>
+      <w:r>
+        <w:t xml:space="preserve">. </w:t>
+      </w:r>
+    </w:p>
+    <w:p>
+      <w:pPr>
+        <w:pStyle w:val="ListBullet"/>
+        <w:numPr>
+          <w:ilvl w:val="0"/>
+          <w:numId w:val="0"/>
+        </w:numPr>
+        <w:ind w:left="2520" w:firstLine="360"/>
+        <w:rPr>
+          <w:b/>
+        </w:rPr>
+      </w:pPr>
+      <w:r>
+        <w:rPr>
+          <w:noProof/>
+        </w:rPr>
+        <w:drawing>
+          <wp:inline distT="0" distB="0" distL="0" distR="0" wp14:anchorId="557B16E8" wp14:editId="72FF0B14">
+            <wp:extent cx="2471203" cy="1546860"/>
+            <wp:effectExtent l="0" t="0" r="5715" b="0"/>
+            <wp:docPr id="13" name="Picture 13"/>
+            <wp:cNvGraphicFramePr>
+              <a:graphicFrameLocks xmlns:a="http://schemas.openxmlformats.org/drawingml/2006/main" noChangeAspect="1"/>
+            </wp:cNvGraphicFramePr>
+            <a:graphic xmlns:a="http://schemas.openxmlformats.org/drawingml/2006/main">
+              <a:graphicData uri="http://schemas.openxmlformats.org/drawingml/2006/picture">
+                <pic:pic xmlns:pic="http://schemas.openxmlformats.org/drawingml/2006/picture">
+                  <pic:nvPicPr>
+                    <pic:cNvPr id="1" name=""/>
+                    <pic:cNvPicPr/>
+                  </pic:nvPicPr>
+                  <pic:blipFill>
+                    <a:blip r:embed="rId16"/>
+                    <a:stretch>
+                      <a:fillRect/>
+                    </a:stretch>
+                  </pic:blipFill>
+                  <pic:spPr>
+                    <a:xfrm>
+                      <a:off x="0" y="0"/>
+                      <a:ext cx="2482845" cy="1554147"/>
+                    </a:xfrm>
+                    <a:prstGeom prst="rect">
+                      <a:avLst/>
+                    </a:prstGeom>
+                  </pic:spPr>
+                </pic:pic>
+              </a:graphicData>
+            </a:graphic>
+          </wp:inline>
+        </w:drawing>
+      </w:r>
+      <w:r>
+        <w:t xml:space="preserve"> </w:t>
+      </w:r>
+    </w:p>
+    <w:p>
+      <w:pPr>
+        <w:pStyle w:val="ListBullet"/>
+        <w:tabs>
+          <w:tab w:val="clear" w:pos="360"/>
+          <w:tab w:val="num" w:pos="720"/>
+        </w:tabs>
+        <w:ind w:left="720"/>
+        <w:rPr>
+          <w:b/>
+        </w:rPr>
+      </w:pPr>
+      <w:r>
+        <w:t xml:space="preserve">^^ Power </w:t>
+      </w:r>
+      <w:r>
+        <w:t xml:space="preserve">of </w:t>
+      </w:r>
+      <w:r>
+        <w:t xml:space="preserve">a </w:t>
+      </w:r>
+      <w:r>
+        <w:t xml:space="preserve">test, plotted as function of sample </w:t>
+      </w:r>
+      <w:r>
+        <w:t>size n</w:t>
+      </w:r>
+      <w:r>
+        <w:t xml:space="preserve">. </w:t>
+      </w:r>
+    </w:p>
+    <w:p>
+      <w:pPr>
+        <w:pStyle w:val="ListBullet"/>
+        <w:tabs>
+          <w:tab w:val="clear" w:pos="360"/>
+          <w:tab w:val="num" w:pos="720"/>
+        </w:tabs>
+        <w:ind w:left="720"/>
+        <w:rPr>
+          <w:b/>
+        </w:rPr>
+      </w:pPr>
+      <w:r>
+        <w:t xml:space="preserve">In this case, true value of θ </w:t>
+      </w:r>
+      <w:r>
+        <w:t xml:space="preserve">= </w:t>
+      </w:r>
+      <w:r>
+        <w:t xml:space="preserve">0.7, but the null </w:t>
+      </w:r>
+      <w:r>
+        <w:t>is that θ =</w:t>
+      </w:r>
+      <w:r>
+        <w:t xml:space="preserve"> 0.5. </w:t>
+      </w:r>
+    </w:p>
+    <w:p>
+      <w:pPr>
+        <w:pStyle w:val="ListBullet"/>
+        <w:tabs>
+          <w:tab w:val="clear" w:pos="360"/>
+          <w:tab w:val="num" w:pos="720"/>
+        </w:tabs>
+        <w:ind w:left="720"/>
+        <w:rPr>
+          <w:b/>
+        </w:rPr>
+      </w:pPr>
+      <w:r>
+        <w:t xml:space="preserve">Overall, larger n = </w:t>
+      </w:r>
+      <w:r>
+        <w:t xml:space="preserve">greater power. (small zig-zags in </w:t>
+      </w:r>
+      <w:r>
+        <w:t xml:space="preserve">the </w:t>
+      </w:r>
+      <w:r>
+        <w:t xml:space="preserve">function occur </w:t>
+      </w:r>
+      <w:r>
+        <w:t xml:space="preserve">b/c </w:t>
+      </w:r>
+      <w:r>
+        <w:t>odd interactions between θ, α</w:t>
+      </w:r>
+      <w:r>
+        <w:t>,</w:t>
+      </w:r>
+      <w:r>
+        <w:t xml:space="preserve"> </w:t>
+      </w:r>
+      <w:r>
+        <w:t xml:space="preserve">+ </w:t>
+      </w:r>
+      <w:r>
+        <w:t>the fact that the bin</w:t>
+      </w:r>
+      <w:r>
+        <w:t>omial distribution is discrete (</w:t>
+      </w:r>
+      <w:r>
+        <w:t>doesn’t matter for any serious purpose</w:t>
+      </w:r>
+      <w:r>
+        <w:t>)</w:t>
+      </w:r>
+    </w:p>
+    <w:p>
+      <w:pPr>
+        <w:pStyle w:val="ListBullet"/>
+        <w:rPr>
+          <w:b/>
+        </w:rPr>
+      </w:pPr>
+      <w:r>
+        <w:t xml:space="preserve">B/c </w:t>
+      </w:r>
+      <w:r>
+        <w:rPr>
+          <w:i/>
+        </w:rPr>
+        <w:t>power is important</w:t>
+      </w:r>
+      <w:r>
+        <w:t>, whenever contemp</w:t>
+      </w:r>
+      <w:r>
+        <w:t xml:space="preserve">lating running an experiment it’d </w:t>
+      </w:r>
+      <w:r>
+        <w:t xml:space="preserve">be </w:t>
       </w:r>
       <w:proofErr w:type="gramStart"/>
       <w:r>
-        <w:t>“ 0.5</w:t>
+        <w:t>pretty useful</w:t>
       </w:r>
       <w:proofErr w:type="gramEnd"/>
       <w:r>
-        <w:t xml:space="preserve">. Overall, larger N means greater power. (The small zig-zags in this function occur because of some odd interactions between θ, α and the fact that the binomial distribution is discrete; it doesn’t matter for any serious purpose) . . . . . . . . . . . . . . . . . . . . . . . . . . . . . . . . . . . . . . . . . . . . . . . . . . . . . . . . . . . . . . . . . . . . . . . . . . . . . . . . . . . . . . . . . . . . . . . . . . . . . . . sample size. In general, the more observations that you have available, the more likely it is that you can discriminate between two hypotheses. If I ran my ESP experiment with 10 participants, and 7 of them correctly guessed the </w:t>
-      </w:r>
-      <w:proofErr w:type="spellStart"/>
-      <w:r>
-        <w:t>colour</w:t>
-      </w:r>
-      <w:proofErr w:type="spellEnd"/>
-      <w:r>
-        <w:t xml:space="preserve"> of the hidden card, you wouldn’t be terribly impressed. But if I ran it with 10,000 participants and 7,000 of them got the answer right, you would be much more likely to think I had discovered something. In other words, power increases with the sample size. This is illustrated in Figure 11.7, which shows the power of the test for a true parameter of θ </w:t>
+        <w:t xml:space="preserve"> to know how much power you’re likely to have. </w:t>
+      </w:r>
+    </w:p>
+    <w:p>
+      <w:pPr>
+        <w:pStyle w:val="ListBullet"/>
+        <w:rPr>
+          <w:b/>
+          <w:i/>
+        </w:rPr>
+      </w:pPr>
+      <w:r>
+        <w:rPr>
+          <w:i/>
+        </w:rPr>
+        <w:t xml:space="preserve">It’s never possible to know for sure, since you can’t possibly know what your effect size is. </w:t>
+      </w:r>
+    </w:p>
+    <w:p>
+      <w:pPr>
+        <w:pStyle w:val="ListBullet"/>
+        <w:rPr>
+          <w:b/>
+        </w:rPr>
+      </w:pPr>
+      <w:r>
+        <w:t>However, it’s o</w:t>
+      </w:r>
+      <w:r>
+        <w:t xml:space="preserve">ften/sometimes </w:t>
+      </w:r>
+      <w:r>
+        <w:t xml:space="preserve">possible to guess how big it should be. </w:t>
+      </w:r>
+    </w:p>
+    <w:p>
+      <w:pPr>
+        <w:pStyle w:val="ListBullet"/>
+        <w:rPr>
+          <w:b/>
+        </w:rPr>
+      </w:pPr>
+      <w:r>
+        <w:t>If so, you can g</w:t>
+      </w:r>
+      <w:r>
+        <w:t xml:space="preserve">uess what sample size you need = </w:t>
+      </w:r>
+      <w:r>
+        <w:t xml:space="preserve">This idea is called </w:t>
+      </w:r>
+      <w:r>
+        <w:rPr>
+          <w:b/>
+        </w:rPr>
+        <w:t>power analysis</w:t>
+      </w:r>
+    </w:p>
+    <w:p>
+      <w:pPr>
+        <w:pStyle w:val="ListBullet"/>
+        <w:rPr>
+          <w:b/>
+        </w:rPr>
+      </w:pPr>
+      <w:r>
+        <w:t xml:space="preserve">If it’s feasible to do </w:t>
+      </w:r>
+      <w:r>
+        <w:rPr>
+          <w:b/>
+        </w:rPr>
+        <w:t>power analysis</w:t>
+      </w:r>
+      <w:r>
+        <w:t>, it’s very helpful, since it can tell you something about whether you have</w:t>
+      </w:r>
+      <w:r>
+        <w:t xml:space="preserve"> enough time/</w:t>
+      </w:r>
+      <w:r>
+        <w:t xml:space="preserve">money to be able to run the experiment successfully. </w:t>
+      </w:r>
+    </w:p>
+    <w:p>
+      <w:pPr>
+        <w:pStyle w:val="ListBullet"/>
+        <w:rPr>
+          <w:b/>
+        </w:rPr>
+      </w:pPr>
+      <w:r>
+        <w:t xml:space="preserve">Increasingly </w:t>
+      </w:r>
+      <w:r>
+        <w:t>common to see people arguing that power analysis should be a required part of experimental design</w:t>
+      </w:r>
+    </w:p>
+    <w:p>
+      <w:pPr>
+        <w:pStyle w:val="ListBullet"/>
+        <w:rPr>
+          <w:b/>
+        </w:rPr>
+      </w:pPr>
+      <w:r>
+        <w:t>But,</w:t>
+      </w:r>
+      <w:r>
+        <w:t xml:space="preserve"> the only time </w:t>
+      </w:r>
+      <w:r>
+        <w:t xml:space="preserve">scientists </w:t>
       </w:r>
       <w:proofErr w:type="gramStart"/>
       <w:r>
-        <w:t>“ 0.7</w:t>
+        <w:t>seems</w:t>
       </w:r>
       <w:proofErr w:type="gramEnd"/>
       <w:r>
-        <w:t>, for all sample sizes N from 1 to 100, where I’m assuming that the null hypothesis predicts that θ0 “ 0.5. Because power is important, whenever you’re contemplating running an experiment it would be pretty useful to know how much power you’re likely to have. It’s never possible to know for sure, since you can’t possibly know what your effect size is. However, it’s often (well, sometimes) possible to guess how big it should be. If so, you can guess what sample size you need! This idea is called power analysis, and if it’s feasible to do it, then it’s very helpful, since it can tell you something about whether you have enough time or money to be able to run the experiment successfully. It’s increasingly common to see people arguing that power analysis should be a required part of experimental design, so it’s worth knowing about. I don’t discuss power analysis in this book, however. This is partly for a boring reason and partly for a substantive one. The boring reason is that I haven’t had time to write about power analysis yet. The substantive one is that I’m still a little suspicious of power analysis. Speaking as a researcher, I have very rarely found myself in a position to be able to do one – it’s either the case that (a) my experiment is a bit non-standard and I don’t know how to define effect size properly, (b) I literally have so little idea about what the effect size will be that I wouldn’t know how to interpret the answers. Not only that, after extensive conversations with someone who does stats consulting for a living (my wife, as it happens), I can’t help but notice that in practice the only time anyone ever asks her for a power analysis is when she’s helping someone write a grant application. In other words, the only time any scientist ever seems to want a power analysis in real life is when they’re being forced to do it by - 345 - bureaucratic process. It’s not part of anyone’s day to day work. In short, I’ve always been of the view that while power is an important concept, power analysis is not as useful as people make it sound, except in the rare cases where (a) someone has figured out how to calculate power for your actual experimental design and (b) you have a pretty good idea what the effect size is likely to be. Maybe other people have had better experiences than me, but I’ve personally never been in a situation where both (a) and (b) were true. Maybe I’ll be convinced otherwise in the future, and probably a future version of this book would include a more detailed discussion of power analysis, but for now this is about as much as I’m comfortable saying about the topic.</w:t>
-      </w:r>
+        <w:t xml:space="preserve"> to want a power analysis in real life is when being forced to by </w:t>
+      </w:r>
+      <w:r>
+        <w:t>bureaucratic process (</w:t>
+      </w:r>
+      <w:r>
+        <w:t>not pa</w:t>
+      </w:r>
+      <w:r>
+        <w:t>rt of anyone’s day to day work)</w:t>
+      </w:r>
+    </w:p>
+    <w:p>
+      <w:pPr>
+        <w:pStyle w:val="ListBullet"/>
+        <w:rPr>
+          <w:b/>
+        </w:rPr>
+      </w:pPr>
+      <w:r>
+        <w:t xml:space="preserve">While </w:t>
+      </w:r>
+      <w:r>
+        <w:t>power is an important concept, power analysis is not as useful as people make it sound,</w:t>
+      </w:r>
+      <w:r>
+        <w:t xml:space="preserve"> except in the rare cases where:</w:t>
+      </w:r>
+    </w:p>
+    <w:p>
+      <w:pPr>
+        <w:pStyle w:val="ListBullet"/>
+        <w:tabs>
+          <w:tab w:val="clear" w:pos="360"/>
+          <w:tab w:val="num" w:pos="720"/>
+        </w:tabs>
+        <w:ind w:left="720"/>
+        <w:rPr>
+          <w:b/>
+        </w:rPr>
+      </w:pPr>
+      <w:r>
+        <w:t xml:space="preserve">(a) someone has figured out how to calculate power for your actual experimental design and </w:t>
+      </w:r>
+    </w:p>
+    <w:p>
+      <w:pPr>
+        <w:pStyle w:val="ListBullet"/>
+        <w:tabs>
+          <w:tab w:val="clear" w:pos="360"/>
+          <w:tab w:val="num" w:pos="720"/>
+        </w:tabs>
+        <w:ind w:left="720"/>
+        <w:rPr>
+          <w:b/>
+        </w:rPr>
+      </w:pPr>
+      <w:r>
+        <w:t xml:space="preserve">(b) you have a pretty good idea what the effect size is likely to be. </w:t>
+      </w:r>
+    </w:p>
+    <w:p>
+      <w:pPr>
+        <w:pStyle w:val="ListBullet"/>
+        <w:numPr>
+          <w:ilvl w:val="0"/>
+          <w:numId w:val="0"/>
+        </w:numPr>
+        <w:ind w:left="360" w:hanging="360"/>
+      </w:pPr>
+    </w:p>
+    <w:p>
+      <w:pPr>
+        <w:pStyle w:val="ListBullet"/>
+        <w:numPr>
+          <w:ilvl w:val="0"/>
+          <w:numId w:val="0"/>
+        </w:numPr>
+        <w:ind w:left="360" w:hanging="360"/>
+        <w:rPr>
+          <w:b/>
+        </w:rPr>
+      </w:pPr>
+      <w:bookmarkStart w:id="0" w:name="_GoBack"/>
+      <w:bookmarkEnd w:id="0"/>
     </w:p>
     <w:sectPr>
       <w:pgSz w:w="12240" w:h="15840"/>
@@ -8384,7 +9179,7 @@
 </file>
 
 <file path=word/numbering.xml><?xml version="1.0" encoding="utf-8"?>
-<w:numbering xmlns:wpc="http://schemas.microsoft.com/office/word/2010/wordprocessingCanvas" xmlns:mc="http://schemas.openxmlformats.org/markup-compatibility/2006" xmlns:o="urn:schemas-microsoft-com:office:office" xmlns:r="http://schemas.openxmlformats.org/officeDocument/2006/relationships" xmlns:m="http://schemas.openxmlformats.org/officeDocument/2006/math" xmlns:v="urn:schemas-microsoft-com:vml" xmlns:wp14="http://schemas.microsoft.com/office/word/2010/wordprocessingDrawing" xmlns:wp="http://schemas.openxmlformats.org/drawingml/2006/wordprocessingDrawing" xmlns:w10="urn:schemas-microsoft-com:office:word" xmlns:w="http://schemas.openxmlformats.org/wordprocessingml/2006/main" xmlns:w14="http://schemas.microsoft.com/office/word/2010/wordml" xmlns:w15="http://schemas.microsoft.com/office/word/2012/wordml" xmlns:wpg="http://schemas.microsoft.com/office/word/2010/wordprocessingGroup" xmlns:wpi="http://schemas.microsoft.com/office/word/2010/wordprocessingInk" xmlns:wne="http://schemas.microsoft.com/office/word/2006/wordml" xmlns:wps="http://schemas.microsoft.com/office/word/2010/wordprocessingShape" mc:Ignorable="w14 w15 wp14">
+<w:numbering xmlns:wpc="http://schemas.microsoft.com/office/word/2010/wordprocessingCanvas" xmlns:cx="http://schemas.microsoft.com/office/drawing/2014/chartex" xmlns:cx1="http://schemas.microsoft.com/office/drawing/2015/9/8/chartex" xmlns:cx2="http://schemas.microsoft.com/office/drawing/2015/10/21/chartex" xmlns:cx3="http://schemas.microsoft.com/office/drawing/2016/5/9/chartex" xmlns:cx4="http://schemas.microsoft.com/office/drawing/2016/5/10/chartex" xmlns:cx5="http://schemas.microsoft.com/office/drawing/2016/5/11/chartex" xmlns:cx6="http://schemas.microsoft.com/office/drawing/2016/5/12/chartex" xmlns:cx7="http://schemas.microsoft.com/office/drawing/2016/5/13/chartex" xmlns:cx8="http://schemas.microsoft.com/office/drawing/2016/5/14/chartex" xmlns:mc="http://schemas.openxmlformats.org/markup-compatibility/2006" xmlns:aink="http://schemas.microsoft.com/office/drawing/2016/ink" xmlns:am3d="http://schemas.microsoft.com/office/drawing/2017/model3d" xmlns:o="urn:schemas-microsoft-com:office:office" xmlns:r="http://schemas.openxmlformats.org/officeDocument/2006/relationships" xmlns:m="http://schemas.openxmlformats.org/officeDocument/2006/math" xmlns:v="urn:schemas-microsoft-com:vml" xmlns:wp14="http://schemas.microsoft.com/office/word/2010/wordprocessingDrawing" xmlns:wp="http://schemas.openxmlformats.org/drawingml/2006/wordprocessingDrawing" xmlns:w10="urn:schemas-microsoft-com:office:word" xmlns:w="http://schemas.openxmlformats.org/wordprocessingml/2006/main" xmlns:w14="http://schemas.microsoft.com/office/word/2010/wordml" xmlns:w15="http://schemas.microsoft.com/office/word/2012/wordml" xmlns:w16cid="http://schemas.microsoft.com/office/word/2016/wordml/cid" xmlns:w16se="http://schemas.microsoft.com/office/word/2015/wordml/symex" xmlns:wpg="http://schemas.microsoft.com/office/word/2010/wordprocessingGroup" xmlns:wpi="http://schemas.microsoft.com/office/word/2010/wordprocessingInk" xmlns:wne="http://schemas.microsoft.com/office/word/2006/wordml" xmlns:wps="http://schemas.microsoft.com/office/word/2010/wordprocessingShape" mc:Ignorable="w14 w15 w16se w16cid wp14">
   <w:abstractNum w:abstractNumId="0" w15:restartNumberingAfterBreak="0">
     <w:nsid w:val="FFFFFF89"/>
     <w:multiLevelType w:val="singleLevel"/>
@@ -8440,7 +9235,7 @@
 </file>
 
 <file path=word/styles.xml><?xml version="1.0" encoding="utf-8"?>
-<w:styles xmlns:mc="http://schemas.openxmlformats.org/markup-compatibility/2006" xmlns:r="http://schemas.openxmlformats.org/officeDocument/2006/relationships" xmlns:w="http://schemas.openxmlformats.org/wordprocessingml/2006/main" xmlns:w14="http://schemas.microsoft.com/office/word/2010/wordml" xmlns:w15="http://schemas.microsoft.com/office/word/2012/wordml" mc:Ignorable="w14 w15">
+<w:styles xmlns:mc="http://schemas.openxmlformats.org/markup-compatibility/2006" xmlns:r="http://schemas.openxmlformats.org/officeDocument/2006/relationships" xmlns:w="http://schemas.openxmlformats.org/wordprocessingml/2006/main" xmlns:w14="http://schemas.microsoft.com/office/word/2010/wordml" xmlns:w15="http://schemas.microsoft.com/office/word/2012/wordml" xmlns:w16cid="http://schemas.microsoft.com/office/word/2016/wordml/cid" xmlns:w16se="http://schemas.microsoft.com/office/word/2015/wordml/symex" mc:Ignorable="w14 w15 w16se w16cid">
   <w:docDefaults>
     <w:rPrDefault>
       <w:rPr>
@@ -8456,7 +9251,7 @@
       </w:pPr>
     </w:pPrDefault>
   </w:docDefaults>
-  <w:latentStyles w:defLockedState="0" w:defUIPriority="99" w:defSemiHidden="0" w:defUnhideWhenUsed="0" w:defQFormat="0" w:count="371">
+  <w:latentStyles w:defLockedState="0" w:defUIPriority="99" w:defSemiHidden="0" w:defUnhideWhenUsed="0" w:defQFormat="0" w:count="375">
     <w:lsdException w:name="Normal" w:uiPriority="0" w:qFormat="1"/>
     <w:lsdException w:name="heading 1" w:uiPriority="9" w:qFormat="1"/>
     <w:lsdException w:name="heading 2" w:semiHidden="1" w:uiPriority="9" w:unhideWhenUsed="1" w:qFormat="1"/>
@@ -8562,7 +9357,6 @@
     <w:lsdException w:name="HTML Sample" w:semiHidden="1" w:unhideWhenUsed="1"/>
     <w:lsdException w:name="HTML Typewriter" w:semiHidden="1" w:unhideWhenUsed="1"/>
     <w:lsdException w:name="HTML Variable" w:semiHidden="1" w:unhideWhenUsed="1"/>
-    <w:lsdException w:name="Normal Table" w:semiHidden="1" w:unhideWhenUsed="1"/>
     <w:lsdException w:name="annotation subject" w:semiHidden="1" w:unhideWhenUsed="1"/>
     <w:lsdException w:name="No List" w:semiHidden="1" w:unhideWhenUsed="1"/>
     <w:lsdException w:name="Outline List 1" w:semiHidden="1" w:unhideWhenUsed="1"/>
@@ -8606,10 +9400,8 @@
     <w:lsdException w:name="Table Elegant" w:semiHidden="1" w:unhideWhenUsed="1"/>
     <w:lsdException w:name="Table Professional" w:semiHidden="1" w:unhideWhenUsed="1"/>
     <w:lsdException w:name="Table Subtle 1" w:semiHidden="1" w:unhideWhenUsed="1"/>
-    <w:lsdException w:name="Table Subtle 2" w:semiHidden="1" w:unhideWhenUsed="1"/>
     <w:lsdException w:name="Table Web 1" w:semiHidden="1" w:unhideWhenUsed="1"/>
     <w:lsdException w:name="Table Web 2" w:semiHidden="1" w:unhideWhenUsed="1"/>
-    <w:lsdException w:name="Table Web 3" w:semiHidden="1" w:unhideWhenUsed="1"/>
     <w:lsdException w:name="Balloon Text" w:semiHidden="1" w:unhideWhenUsed="1"/>
     <w:lsdException w:name="Table Grid" w:uiPriority="39"/>
     <w:lsdException w:name="Table Theme" w:semiHidden="1" w:unhideWhenUsed="1"/>
@@ -8828,6 +9620,10 @@
     <w:lsdException w:name="List Table 5 Dark Accent 6" w:uiPriority="50"/>
     <w:lsdException w:name="List Table 6 Colorful Accent 6" w:uiPriority="51"/>
     <w:lsdException w:name="List Table 7 Colorful Accent 6" w:uiPriority="52"/>
+    <w:lsdException w:name="Mention" w:semiHidden="1" w:unhideWhenUsed="1"/>
+    <w:lsdException w:name="Smart Hyperlink" w:semiHidden="1" w:unhideWhenUsed="1"/>
+    <w:lsdException w:name="Hashtag" w:semiHidden="1" w:unhideWhenUsed="1"/>
+    <w:lsdException w:name="Unresolved Mention" w:semiHidden="1" w:unhideWhenUsed="1"/>
   </w:latentStyles>
   <w:style w:type="paragraph" w:default="1" w:styleId="Normal">
     <w:name w:val="Normal"/>

</xml_diff>

<commit_message>
Finish Ch 11 in LSR
</commit_message>
<xml_diff>
--- a/Stats/LSR/LSR_Chapter11_HypothesisTesting.docx
+++ b/Stats/LSR/LSR_Chapter11_HypothesisTesting.docx
@@ -1,6 +1,6 @@
 
 <file path=word/document.xml><?xml version="1.0" encoding="utf-8"?>
-<w:document xmlns:wpc="http://schemas.microsoft.com/office/word/2010/wordprocessingCanvas" xmlns:cx="http://schemas.microsoft.com/office/drawing/2014/chartex" xmlns:cx1="http://schemas.microsoft.com/office/drawing/2015/9/8/chartex" xmlns:cx2="http://schemas.microsoft.com/office/drawing/2015/10/21/chartex" xmlns:cx3="http://schemas.microsoft.com/office/drawing/2016/5/9/chartex" xmlns:cx4="http://schemas.microsoft.com/office/drawing/2016/5/10/chartex" xmlns:cx5="http://schemas.microsoft.com/office/drawing/2016/5/11/chartex" xmlns:cx6="http://schemas.microsoft.com/office/drawing/2016/5/12/chartex" xmlns:cx7="http://schemas.microsoft.com/office/drawing/2016/5/13/chartex" xmlns:cx8="http://schemas.microsoft.com/office/drawing/2016/5/14/chartex" xmlns:mc="http://schemas.openxmlformats.org/markup-compatibility/2006" xmlns:aink="http://schemas.microsoft.com/office/drawing/2016/ink" xmlns:am3d="http://schemas.microsoft.com/office/drawing/2017/model3d" xmlns:o="urn:schemas-microsoft-com:office:office" xmlns:r="http://schemas.openxmlformats.org/officeDocument/2006/relationships" xmlns:m="http://schemas.openxmlformats.org/officeDocument/2006/math" xmlns:v="urn:schemas-microsoft-com:vml" xmlns:wp14="http://schemas.microsoft.com/office/word/2010/wordprocessingDrawing" xmlns:wp="http://schemas.openxmlformats.org/drawingml/2006/wordprocessingDrawing" xmlns:w10="urn:schemas-microsoft-com:office:word" xmlns:w="http://schemas.openxmlformats.org/wordprocessingml/2006/main" xmlns:w14="http://schemas.microsoft.com/office/word/2010/wordml" xmlns:w15="http://schemas.microsoft.com/office/word/2012/wordml" xmlns:w16cid="http://schemas.microsoft.com/office/word/2016/wordml/cid" xmlns:w16se="http://schemas.microsoft.com/office/word/2015/wordml/symex" xmlns:wpg="http://schemas.microsoft.com/office/word/2010/wordprocessingGroup" xmlns:wpi="http://schemas.microsoft.com/office/word/2010/wordprocessingInk" xmlns:wne="http://schemas.microsoft.com/office/word/2006/wordml" xmlns:wps="http://schemas.microsoft.com/office/word/2010/wordprocessingShape" mc:Ignorable="w14 w15 w16se w16cid wp14">
+<w:document xmlns:wpc="http://schemas.microsoft.com/office/word/2010/wordprocessingCanvas" xmlns:mc="http://schemas.openxmlformats.org/markup-compatibility/2006" xmlns:o="urn:schemas-microsoft-com:office:office" xmlns:r="http://schemas.openxmlformats.org/officeDocument/2006/relationships" xmlns:m="http://schemas.openxmlformats.org/officeDocument/2006/math" xmlns:v="urn:schemas-microsoft-com:vml" xmlns:wp14="http://schemas.microsoft.com/office/word/2010/wordprocessingDrawing" xmlns:wp="http://schemas.openxmlformats.org/drawingml/2006/wordprocessingDrawing" xmlns:w10="urn:schemas-microsoft-com:office:word" xmlns:w="http://schemas.openxmlformats.org/wordprocessingml/2006/main" xmlns:w14="http://schemas.microsoft.com/office/word/2010/wordml" xmlns:w15="http://schemas.microsoft.com/office/word/2012/wordml" xmlns:wpg="http://schemas.microsoft.com/office/word/2010/wordprocessingGroup" xmlns:wpi="http://schemas.microsoft.com/office/word/2010/wordprocessingInk" xmlns:wne="http://schemas.microsoft.com/office/word/2006/wordml" xmlns:wps="http://schemas.microsoft.com/office/word/2010/wordprocessingShape" mc:Ignorable="w14 w15 wp14">
   <w:body>
     <w:p>
       <w:pPr>
@@ -2695,14 +2695,14 @@
         <w:rPr>
           <w:u w:val="single"/>
         </w:rPr>
-        <w:t>Of</w:t>
+        <w:t>Of The</w:t>
       </w:r>
       <w:proofErr w:type="gramEnd"/>
       <w:r>
         <w:rPr>
           <w:u w:val="single"/>
         </w:rPr>
-        <w:t xml:space="preserve"> The Test</w:t>
+        <w:t xml:space="preserve"> Test</w:t>
       </w:r>
       <w:r>
         <w:t xml:space="preserve"> = </w:t>
@@ -4942,15 +4942,7 @@
         <w:t xml:space="preserve">proposed by Sir Ronald Fisher </w:t>
       </w:r>
       <w:r>
-        <w:t xml:space="preserve">+ 1 by Jerzy </w:t>
-      </w:r>
-      <w:proofErr w:type="spellStart"/>
-      <w:r>
-        <w:t>Neyman</w:t>
-      </w:r>
-      <w:proofErr w:type="spellEnd"/>
-      <w:r>
-        <w:t>.</w:t>
+        <w:t>+ 1 by Jerzy Neyman.</w:t>
       </w:r>
     </w:p>
     <w:p>
@@ -4974,13 +4966,8 @@
       <w:r>
         <w:t xml:space="preserve">, but one could say </w:t>
       </w:r>
-      <w:proofErr w:type="spellStart"/>
-      <w:r>
-        <w:t>Neyman’s</w:t>
-      </w:r>
-      <w:proofErr w:type="spellEnd"/>
-      <w:r>
-        <w:t xml:space="preserve"> version is cleaner</w:t>
+      <w:r>
+        <w:t>Neyman’s version is cleaner</w:t>
       </w:r>
       <w:r>
         <w:t xml:space="preserve"> + </w:t>
@@ -5929,14 +5916,12 @@
       <w:r>
         <w:t xml:space="preserve">you accept the </w:t>
       </w:r>
-      <w:proofErr w:type="spellStart"/>
       <w:r>
         <w:rPr>
           <w:i/>
         </w:rPr>
         <w:t>Neyman</w:t>
       </w:r>
-      <w:proofErr w:type="spellEnd"/>
       <w:r>
         <w:t xml:space="preserve"> definition of </w:t>
       </w:r>
@@ -6610,18 +6595,12 @@
         <w:t xml:space="preserve">, implemented by an R function called </w:t>
       </w:r>
       <w:proofErr w:type="spellStart"/>
-      <w:r>
-        <w:rPr>
-          <w:b/>
-        </w:rPr>
-        <w:t>binom.</w:t>
-      </w:r>
       <w:proofErr w:type="gramStart"/>
       <w:r>
         <w:rPr>
           <w:b/>
         </w:rPr>
-        <w:t>test</w:t>
+        <w:t>binom.test</w:t>
       </w:r>
       <w:proofErr w:type="spellEnd"/>
       <w:r>
@@ -8516,34 +8495,7 @@
         </w:rPr>
       </w:pPr>
       <w:r>
-        <w:t xml:space="preserve">Although in practice, </w:t>
-      </w:r>
-      <w:r>
-        <w:t>very</w:t>
-      </w:r>
-      <w:r>
-        <w:t xml:space="preserve"> small effect size is worrying, b/c </w:t>
-      </w:r>
-      <w:r>
-        <w:t>even very minor methodological flaws migh</w:t>
-      </w:r>
-      <w:r>
-        <w:t>t be responsible for that effect</w:t>
-      </w:r>
-      <w:r>
-        <w:t xml:space="preserve"> </w:t>
-      </w:r>
-      <w:r>
-        <w:t xml:space="preserve">+ </w:t>
-      </w:r>
-      <w:r>
-        <w:t>in practice no experiment is perfect,</w:t>
-      </w:r>
-      <w:r>
-        <w:t xml:space="preserve"> so</w:t>
-      </w:r>
-      <w:r>
-        <w:t xml:space="preserve"> there are always methodological issues to</w:t>
+        <w:t>Although in practice, very small effect size is worrying, b/c even very minor methodological flaws might be responsible for that effect + in practice no experiment is perfect, so there are always methodological issues to</w:t>
       </w:r>
       <w:r>
         <w:t xml:space="preserve"> worry about.</w:t>
@@ -8634,15 +8586,7 @@
         <w:t xml:space="preserve">all on the assumption </w:t>
       </w:r>
       <w:r>
-        <w:t xml:space="preserve">ESP </w:t>
-      </w:r>
-      <w:proofErr w:type="gramStart"/>
-      <w:r>
-        <w:t>actually exists</w:t>
-      </w:r>
-      <w:proofErr w:type="gramEnd"/>
-      <w:r>
-        <w:t>)</w:t>
+        <w:t>ESP actually exists)</w:t>
       </w:r>
     </w:p>
     <w:p>
@@ -8688,10 +8632,7 @@
         <w:t xml:space="preserve">7 correctly guessed </w:t>
       </w:r>
       <w:r>
-        <w:t>hidden card</w:t>
-      </w:r>
-      <w:r>
-        <w:t xml:space="preserve">’s color, </w:t>
+        <w:t xml:space="preserve">hidden card’s color, </w:t>
       </w:r>
       <w:r>
         <w:t xml:space="preserve">wouldn’t be terribly impressed. </w:t>
@@ -8833,22 +8774,7 @@
         </w:rPr>
       </w:pPr>
       <w:r>
-        <w:t xml:space="preserve">^^ Power </w:t>
-      </w:r>
-      <w:r>
-        <w:t xml:space="preserve">of </w:t>
-      </w:r>
-      <w:r>
-        <w:t xml:space="preserve">a </w:t>
-      </w:r>
-      <w:r>
-        <w:t xml:space="preserve">test, plotted as function of sample </w:t>
-      </w:r>
-      <w:r>
-        <w:t>size n</w:t>
-      </w:r>
-      <w:r>
-        <w:t xml:space="preserve">. </w:t>
+        <w:t xml:space="preserve">^^ Power of a test, plotted as function of sample size n. </w:t>
       </w:r>
     </w:p>
     <w:p>
@@ -8864,19 +8790,7 @@
         </w:rPr>
       </w:pPr>
       <w:r>
-        <w:t xml:space="preserve">In this case, true value of θ </w:t>
-      </w:r>
-      <w:r>
-        <w:t xml:space="preserve">= </w:t>
-      </w:r>
-      <w:r>
-        <w:t xml:space="preserve">0.7, but the null </w:t>
-      </w:r>
-      <w:r>
-        <w:t>is that θ =</w:t>
-      </w:r>
-      <w:r>
-        <w:t xml:space="preserve"> 0.5. </w:t>
+        <w:t xml:space="preserve">In this case, true value of θ = 0.7, but the null is that θ = 0.5. </w:t>
       </w:r>
     </w:p>
     <w:p>
@@ -8892,43 +8806,7 @@
         </w:rPr>
       </w:pPr>
       <w:r>
-        <w:t xml:space="preserve">Overall, larger n = </w:t>
-      </w:r>
-      <w:r>
-        <w:t xml:space="preserve">greater power. (small zig-zags in </w:t>
-      </w:r>
-      <w:r>
-        <w:t xml:space="preserve">the </w:t>
-      </w:r>
-      <w:r>
-        <w:t xml:space="preserve">function occur </w:t>
-      </w:r>
-      <w:r>
-        <w:t xml:space="preserve">b/c </w:t>
-      </w:r>
-      <w:r>
-        <w:t>odd interactions between θ, α</w:t>
-      </w:r>
-      <w:r>
-        <w:t>,</w:t>
-      </w:r>
-      <w:r>
-        <w:t xml:space="preserve"> </w:t>
-      </w:r>
-      <w:r>
-        <w:t xml:space="preserve">+ </w:t>
-      </w:r>
-      <w:r>
-        <w:t>the fact that the bin</w:t>
-      </w:r>
-      <w:r>
-        <w:t>omial distribution is discrete (</w:t>
-      </w:r>
-      <w:r>
-        <w:t>doesn’t matter for any serious purpose</w:t>
-      </w:r>
-      <w:r>
-        <w:t>)</w:t>
+        <w:t>Overall, larger n = greater power. (small zig-zags in the function occur b/c odd interactions between θ, α, + the fact that the binomial distribution is discrete (doesn’t matter for any serious purpose)</w:t>
       </w:r>
     </w:p>
     <w:p>
@@ -8954,15 +8832,7 @@
         <w:t xml:space="preserve">lating running an experiment it’d </w:t>
       </w:r>
       <w:r>
-        <w:t xml:space="preserve">be </w:t>
-      </w:r>
-      <w:proofErr w:type="gramStart"/>
-      <w:r>
-        <w:t>pretty useful</w:t>
-      </w:r>
-      <w:proofErr w:type="gramEnd"/>
-      <w:r>
-        <w:t xml:space="preserve"> to know how much power you’re likely to have. </w:t>
+        <w:t xml:space="preserve">be pretty useful to know how much power you’re likely to have. </w:t>
       </w:r>
     </w:p>
     <w:p>
@@ -9076,13 +8946,8 @@
       <w:r>
         <w:t xml:space="preserve">scientists </w:t>
       </w:r>
-      <w:proofErr w:type="gramStart"/>
-      <w:r>
-        <w:t>seems</w:t>
-      </w:r>
-      <w:proofErr w:type="gramEnd"/>
-      <w:r>
-        <w:t xml:space="preserve"> to want a power analysis in real life is when being forced to by </w:t>
+      <w:r>
+        <w:t xml:space="preserve">seems to want a power analysis in real life is when being forced to by </w:t>
       </w:r>
       <w:r>
         <w:t>bureaucratic process (</w:t>
@@ -9161,12 +9026,1415 @@
           <w:numId w:val="0"/>
         </w:numPr>
         <w:ind w:left="360" w:hanging="360"/>
+        <w:jc w:val="center"/>
+        <w:rPr>
+          <w:b/>
+          <w:u w:val="single"/>
+        </w:rPr>
+      </w:pPr>
+    </w:p>
+    <w:p>
+      <w:pPr>
+        <w:pStyle w:val="ListBullet"/>
+        <w:numPr>
+          <w:ilvl w:val="0"/>
+          <w:numId w:val="0"/>
+        </w:numPr>
+        <w:ind w:left="360" w:hanging="360"/>
+        <w:jc w:val="center"/>
+        <w:rPr>
+          <w:b/>
+          <w:u w:val="single"/>
+        </w:rPr>
+      </w:pPr>
+    </w:p>
+    <w:p>
+      <w:pPr>
+        <w:pStyle w:val="ListBullet"/>
+        <w:numPr>
+          <w:ilvl w:val="0"/>
+          <w:numId w:val="0"/>
+        </w:numPr>
+        <w:ind w:left="360" w:hanging="360"/>
+        <w:jc w:val="center"/>
+        <w:rPr>
+          <w:b/>
+          <w:u w:val="single"/>
+        </w:rPr>
+      </w:pPr>
+      <w:r>
+        <w:rPr>
+          <w:b/>
+          <w:u w:val="single"/>
+        </w:rPr>
+        <w:lastRenderedPageBreak/>
+        <w:t>11.9 Some issues to consider</w:t>
+      </w:r>
+    </w:p>
+    <w:p>
+      <w:pPr>
+        <w:pStyle w:val="ListBullet"/>
+        <w:numPr>
+          <w:ilvl w:val="0"/>
+          <w:numId w:val="0"/>
+        </w:numPr>
+        <w:ind w:left="360" w:hanging="360"/>
+        <w:jc w:val="center"/>
+      </w:pPr>
+    </w:p>
+    <w:p>
+      <w:pPr>
+        <w:pStyle w:val="ListBullet"/>
+        <w:rPr>
+          <w:b/>
+        </w:rPr>
+      </w:pPr>
+      <w:r>
+        <w:t xml:space="preserve">This was all the </w:t>
+      </w:r>
+      <w:r>
+        <w:t xml:space="preserve">orthodox framework for </w:t>
+      </w:r>
+      <w:r>
+        <w:rPr>
+          <w:b/>
+        </w:rPr>
+        <w:t>null hypothesis significance testing (NHST).</w:t>
+      </w:r>
+      <w:r>
+        <w:t xml:space="preserve"> </w:t>
+      </w:r>
+    </w:p>
+    <w:p>
+      <w:pPr>
+        <w:pStyle w:val="ListBullet"/>
+        <w:rPr>
+          <w:b/>
+        </w:rPr>
+      </w:pPr>
+      <w:r>
+        <w:t xml:space="preserve">Understanding how NHST works is an absolute necessity, since it has been the dominant approach to inferential statistics ever since it came to prominence in the early 20th century. </w:t>
+      </w:r>
+    </w:p>
+    <w:p>
+      <w:pPr>
+        <w:pStyle w:val="ListBullet"/>
+        <w:rPr>
+          <w:b/>
+        </w:rPr>
+      </w:pPr>
+      <w:r>
+        <w:t>It’s what the vast majority of working scientists rely on for data analysis</w:t>
+      </w:r>
+      <w:r>
+        <w:t xml:space="preserve"> </w:t>
+      </w:r>
+      <w:r>
+        <w:sym w:font="Wingdings" w:char="F0E8"/>
+      </w:r>
+      <w:r>
+        <w:t xml:space="preserve"> </w:t>
+      </w:r>
+      <w:r>
+        <w:t xml:space="preserve">need to know it. </w:t>
+      </w:r>
+    </w:p>
+    <w:p>
+      <w:pPr>
+        <w:pStyle w:val="ListBullet"/>
+        <w:rPr>
+          <w:b/>
+        </w:rPr>
+      </w:pPr>
+      <w:r>
+        <w:t>However, the approach is not without problems</w:t>
+      </w:r>
+      <w:r>
+        <w:t xml:space="preserve"> + t</w:t>
+      </w:r>
+      <w:r>
+        <w:t xml:space="preserve">here are a number of quirks in the framework, historical oddities in how it came to be, theoretical disputes over whether or not the framework is right, </w:t>
+      </w:r>
+      <w:r>
+        <w:t>+</w:t>
+      </w:r>
+      <w:r>
+        <w:t xml:space="preserve"> a lot of practical traps for the unwary</w:t>
+      </w:r>
+    </w:p>
+    <w:p>
+      <w:pPr>
+        <w:pStyle w:val="ListBullet"/>
+        <w:rPr>
+          <w:b/>
+        </w:rPr>
+      </w:pPr>
+      <w:r>
+        <w:t>Or</w:t>
+      </w:r>
+      <w:r>
+        <w:t xml:space="preserve">thodox NHST is actually a mash-up of </w:t>
+      </w:r>
+      <w:r>
+        <w:t>2</w:t>
+      </w:r>
+      <w:r>
+        <w:t xml:space="preserve"> rather different approaches to hypothesis testing</w:t>
+      </w:r>
+      <w:r>
+        <w:t xml:space="preserve"> </w:t>
+      </w:r>
+      <w:r>
+        <w:sym w:font="Wingdings" w:char="F0E0"/>
+      </w:r>
+      <w:r>
+        <w:t xml:space="preserve"> by Sir Ronald Fisher + </w:t>
+      </w:r>
+      <w:r>
+        <w:t xml:space="preserve">by Jerzy Neyman </w:t>
+      </w:r>
+    </w:p>
+    <w:p>
+      <w:pPr>
+        <w:pStyle w:val="ListBullet"/>
+        <w:rPr>
+          <w:b/>
+        </w:rPr>
+      </w:pPr>
+      <w:r>
+        <w:t xml:space="preserve">Fisher </w:t>
+      </w:r>
+      <w:r>
+        <w:t xml:space="preserve">+ </w:t>
+      </w:r>
+      <w:r>
+        <w:t xml:space="preserve">Neyman were real people whose opinions changed over time, and at no point did either of them offer “the definitive statement” of how we should interpret their work many decades later. </w:t>
+      </w:r>
+    </w:p>
+    <w:p>
+      <w:pPr>
+        <w:pStyle w:val="ListBullet"/>
+        <w:rPr>
+          <w:b/>
+        </w:rPr>
+      </w:pPr>
+      <w:r>
+        <w:t xml:space="preserve">Fisher assumed you only had </w:t>
+      </w:r>
+      <w:r>
+        <w:t xml:space="preserve">1 </w:t>
+      </w:r>
+      <w:r>
+        <w:t>hypothesis (</w:t>
+      </w:r>
+      <w:r>
+        <w:t xml:space="preserve">null) + </w:t>
+      </w:r>
+      <w:r>
+        <w:t xml:space="preserve">you find out if the null is inconsistent </w:t>
+      </w:r>
+      <w:r>
+        <w:t>w/ the data</w:t>
+      </w:r>
+    </w:p>
+    <w:p>
+      <w:pPr>
+        <w:pStyle w:val="ListBullet"/>
+        <w:rPr>
+          <w:b/>
+        </w:rPr>
+      </w:pPr>
+      <w:r>
+        <w:t>From his perspective, check to see if data are “</w:t>
+      </w:r>
+      <w:r>
+        <w:rPr>
+          <w:i/>
+        </w:rPr>
+        <w:t>sufficiently unlikely</w:t>
+      </w:r>
+      <w:r>
+        <w:t xml:space="preserve">” according to the null </w:t>
+      </w:r>
+      <w:r>
+        <w:sym w:font="Wingdings" w:char="F0E0"/>
+      </w:r>
+      <w:r>
+        <w:t xml:space="preserve"> </w:t>
+      </w:r>
+      <w:r>
+        <w:t xml:space="preserve">that’s how Fisher defines the p-value. </w:t>
+      </w:r>
+    </w:p>
+    <w:p>
+      <w:pPr>
+        <w:pStyle w:val="ListBullet"/>
+        <w:rPr>
+          <w:b/>
+        </w:rPr>
+      </w:pPr>
+      <w:r>
+        <w:t xml:space="preserve">According to Fisher, if the null provided a very poor account of the data, you could safely reject it. </w:t>
+      </w:r>
+    </w:p>
+    <w:p>
+      <w:pPr>
+        <w:pStyle w:val="ListBullet"/>
+        <w:rPr>
+          <w:b/>
+        </w:rPr>
+      </w:pPr>
+      <w:r>
+        <w:t xml:space="preserve">But, since you don’t have any other hypotheses to compare it to, </w:t>
+      </w:r>
+      <w:r>
+        <w:rPr>
+          <w:i/>
+        </w:rPr>
+        <w:t>there’s no way of “accepting the alternative</w:t>
+      </w:r>
+      <w:r>
+        <w:t xml:space="preserve">” </w:t>
+      </w:r>
+      <w:r>
+        <w:t xml:space="preserve">b/c </w:t>
+      </w:r>
+      <w:r>
+        <w:t xml:space="preserve">you don’t have an explicitly stated alternative. </w:t>
+      </w:r>
+    </w:p>
+    <w:p>
+      <w:pPr>
+        <w:pStyle w:val="ListBullet"/>
+        <w:rPr>
+          <w:b/>
+        </w:rPr>
+      </w:pPr>
+      <w:r>
+        <w:t>In contrast, Neyman thought the point of hypothesis testing was as a guide to action</w:t>
+      </w:r>
+      <w:r>
+        <w:t xml:space="preserve"> +</w:t>
+      </w:r>
+      <w:r>
+        <w:t xml:space="preserve"> his approach was somewhat more formal than Fisher’s. </w:t>
+      </w:r>
+    </w:p>
+    <w:p>
+      <w:pPr>
+        <w:pStyle w:val="ListBullet"/>
+        <w:rPr>
+          <w:b/>
+        </w:rPr>
+      </w:pPr>
+      <w:r>
+        <w:t xml:space="preserve">His view = </w:t>
+      </w:r>
+      <w:r>
+        <w:t xml:space="preserve">there are multiple things you could do (accept the null or accept the alternative) </w:t>
+      </w:r>
+      <w:r>
+        <w:t xml:space="preserve">+ </w:t>
+      </w:r>
+      <w:r>
+        <w:t xml:space="preserve">the point of the test was to tell you </w:t>
+      </w:r>
+      <w:r>
+        <w:rPr>
+          <w:i/>
+        </w:rPr>
+        <w:t>which</w:t>
+      </w:r>
+      <w:r>
+        <w:t xml:space="preserve"> one the data support. </w:t>
+      </w:r>
+    </w:p>
+    <w:p>
+      <w:pPr>
+        <w:pStyle w:val="ListBullet"/>
+        <w:rPr>
+          <w:b/>
+        </w:rPr>
+      </w:pPr>
+      <w:r>
+        <w:t xml:space="preserve">From this perspective, it is critical to specify </w:t>
+      </w:r>
+      <w:r>
+        <w:t xml:space="preserve">alternatives </w:t>
+      </w:r>
+      <w:r>
+        <w:t xml:space="preserve">properly. </w:t>
+      </w:r>
+    </w:p>
+    <w:p>
+      <w:pPr>
+        <w:pStyle w:val="ListBullet"/>
+        <w:rPr>
+          <w:b/>
+        </w:rPr>
+      </w:pPr>
+      <w:r>
+        <w:t xml:space="preserve">If you don’t, </w:t>
+      </w:r>
+      <w:r>
+        <w:t xml:space="preserve">you don’t know how powerful the test is, or even which action makes sense. </w:t>
+      </w:r>
+    </w:p>
+    <w:p>
+      <w:pPr>
+        <w:pStyle w:val="ListBullet"/>
+        <w:rPr>
+          <w:b/>
+          <w:i/>
+        </w:rPr>
+      </w:pPr>
+      <w:r>
+        <w:t xml:space="preserve">His framework genuinely requires a </w:t>
+      </w:r>
+      <w:r>
+        <w:rPr>
+          <w:i/>
+        </w:rPr>
+        <w:t xml:space="preserve">competition between different hypotheses. </w:t>
+      </w:r>
+    </w:p>
+    <w:p>
+      <w:pPr>
+        <w:pStyle w:val="ListBullet"/>
+        <w:rPr>
+          <w:b/>
+        </w:rPr>
+      </w:pPr>
+      <w:r>
+        <w:t xml:space="preserve">For Neyman, the p value didn’t directly measure </w:t>
+      </w:r>
+      <w:r>
+        <w:t>probability of the data/data more extreme</w:t>
+      </w:r>
+      <w:r>
+        <w:t xml:space="preserve"> under the null, it was more of an abstract description about which “possible tests” were telling you to accept the null, and which “possible tests” were telling you to accept the alternative. </w:t>
+      </w:r>
+    </w:p>
+    <w:p>
+      <w:pPr>
+        <w:pStyle w:val="ListBullet"/>
+        <w:rPr>
+          <w:b/>
+        </w:rPr>
+      </w:pPr>
+      <w:r>
+        <w:t>W</w:t>
+      </w:r>
+      <w:r>
+        <w:t>hat we have today is an odd mishmash of the</w:t>
+      </w:r>
+      <w:r>
+        <w:t xml:space="preserve"> 2</w:t>
+      </w:r>
+      <w:r>
+        <w:t xml:space="preserve">. </w:t>
+      </w:r>
+    </w:p>
+    <w:p>
+      <w:pPr>
+        <w:pStyle w:val="ListBullet"/>
+        <w:tabs>
+          <w:tab w:val="clear" w:pos="360"/>
+          <w:tab w:val="num" w:pos="720"/>
+        </w:tabs>
+        <w:ind w:left="720"/>
+        <w:rPr>
+          <w:b/>
+        </w:rPr>
+      </w:pPr>
+      <w:r>
+        <w:t xml:space="preserve">We talk about having both </w:t>
+      </w:r>
+      <w:r>
+        <w:t xml:space="preserve">a </w:t>
+      </w:r>
+      <w:r>
+        <w:t xml:space="preserve">null </w:t>
+      </w:r>
+      <w:r>
+        <w:t>+</w:t>
+      </w:r>
+      <w:r>
+        <w:t xml:space="preserve"> an alte</w:t>
+      </w:r>
+      <w:r>
+        <w:t>rnative (Neyman), but usually define the p-</w:t>
+      </w:r>
+      <w:r>
+        <w:t>value in terms of ex</w:t>
+      </w:r>
+      <w:r>
+        <w:t>t</w:t>
+      </w:r>
+      <w:r>
+        <w:t xml:space="preserve">reme data (Fisher), but we still have α values (Neyman). </w:t>
+      </w:r>
+    </w:p>
+    <w:p>
+      <w:pPr>
+        <w:pStyle w:val="ListBullet"/>
+        <w:tabs>
+          <w:tab w:val="clear" w:pos="360"/>
+          <w:tab w:val="num" w:pos="720"/>
+        </w:tabs>
+        <w:ind w:left="720"/>
+        <w:rPr>
+          <w:b/>
+        </w:rPr>
+      </w:pPr>
+      <w:r>
+        <w:t xml:space="preserve">Some statistical tests have explicitly specified alternatives (Neyman) but others are quite vague about it (Fisher). </w:t>
+      </w:r>
+    </w:p>
+    <w:p>
+      <w:pPr>
+        <w:pStyle w:val="ListBullet"/>
+        <w:tabs>
+          <w:tab w:val="clear" w:pos="360"/>
+          <w:tab w:val="num" w:pos="720"/>
+        </w:tabs>
+        <w:ind w:left="720"/>
+        <w:rPr>
+          <w:b/>
+        </w:rPr>
+      </w:pPr>
+      <w:r>
+        <w:t xml:space="preserve">According </w:t>
+      </w:r>
+      <w:r>
+        <w:t xml:space="preserve">to some people, we’re not allowed to talk about accepting the alternative (Fisher). </w:t>
+      </w:r>
+    </w:p>
+    <w:p>
+      <w:pPr>
+        <w:pStyle w:val="ListBullet"/>
+        <w:numPr>
+          <w:ilvl w:val="0"/>
+          <w:numId w:val="0"/>
+        </w:numPr>
+        <w:ind w:left="360"/>
+        <w:rPr>
+          <w:b/>
+        </w:rPr>
+      </w:pPr>
+    </w:p>
+    <w:p>
+      <w:pPr>
+        <w:pStyle w:val="ListBullet"/>
+        <w:rPr>
+          <w:b/>
+        </w:rPr>
+      </w:pPr>
+      <w:r>
+        <w:t>C</w:t>
+      </w:r>
+      <w:r>
+        <w:t xml:space="preserve">annot interpret the p value as </w:t>
+      </w:r>
+      <w:r>
+        <w:t>“</w:t>
+      </w:r>
+      <w:r>
+        <w:t>the probability the null is true</w:t>
+      </w:r>
+      <w:r>
+        <w:t>”</w:t>
+      </w:r>
+      <w:r>
+        <w:t xml:space="preserve">. </w:t>
+      </w:r>
+    </w:p>
+    <w:p>
+      <w:pPr>
+        <w:pStyle w:val="ListBullet"/>
+        <w:rPr>
+          <w:b/>
+        </w:rPr>
+      </w:pPr>
+      <w:r>
+        <w:rPr>
+          <w:b/>
+        </w:rPr>
+        <w:t>NHST</w:t>
+      </w:r>
+      <w:r>
+        <w:t xml:space="preserve"> is fundamentally a </w:t>
+      </w:r>
+      <w:r>
+        <w:rPr>
+          <w:u w:val="single"/>
+        </w:rPr>
+        <w:t>frequentist tool</w:t>
+      </w:r>
+      <w:r>
+        <w:t xml:space="preserve"> +</w:t>
+      </w:r>
+      <w:r>
+        <w:t xml:space="preserve"> as such it </w:t>
+      </w:r>
+      <w:r>
+        <w:rPr>
+          <w:i/>
+        </w:rPr>
+        <w:t>does not allow you to assign probabilities to hypotheses</w:t>
+      </w:r>
+      <w:r>
+        <w:t xml:space="preserve">: </w:t>
+      </w:r>
+      <w:r>
+        <w:rPr>
+          <w:b/>
+        </w:rPr>
+        <w:t>the null is either true or it is not</w:t>
+      </w:r>
+      <w:r>
+        <w:t xml:space="preserve">. </w:t>
+      </w:r>
+    </w:p>
+    <w:p>
+      <w:pPr>
+        <w:pStyle w:val="ListBullet"/>
+        <w:rPr>
+          <w:b/>
+        </w:rPr>
+      </w:pPr>
+      <w:r>
+        <w:t xml:space="preserve">The </w:t>
+      </w:r>
+      <w:r>
+        <w:rPr>
+          <w:i/>
+        </w:rPr>
+        <w:t>Bayesian</w:t>
+      </w:r>
+      <w:r>
+        <w:t xml:space="preserve"> approach to statistics interprets </w:t>
+      </w:r>
+      <w:r>
+        <w:rPr>
+          <w:b/>
+        </w:rPr>
+        <w:t>probability as a degree of belief</w:t>
+      </w:r>
+      <w:r>
+        <w:t xml:space="preserve">, so it’s totally okay to say </w:t>
+      </w:r>
+      <w:r>
+        <w:t>“</w:t>
+      </w:r>
+      <w:r>
+        <w:t>there is a 10% chance the null is true</w:t>
+      </w:r>
+      <w:r>
+        <w:t xml:space="preserve">” as </w:t>
+      </w:r>
+      <w:r>
+        <w:t xml:space="preserve">a reflection of the degree of confidence you have in this hypothesis. </w:t>
+      </w:r>
+    </w:p>
+    <w:p>
+      <w:pPr>
+        <w:pStyle w:val="ListBullet"/>
+        <w:rPr>
+          <w:b/>
+        </w:rPr>
+      </w:pPr>
+      <w:r>
+        <w:t xml:space="preserve">You aren’t allowed to do this </w:t>
+      </w:r>
+      <w:r>
+        <w:t>w/in</w:t>
+      </w:r>
+      <w:r>
+        <w:t xml:space="preserve"> the frequentist approach. </w:t>
+      </w:r>
+    </w:p>
+    <w:p>
+      <w:pPr>
+        <w:pStyle w:val="ListBullet"/>
+        <w:rPr>
+          <w:b/>
+        </w:rPr>
+      </w:pPr>
+      <w:r>
+        <w:lastRenderedPageBreak/>
+        <w:t xml:space="preserve">If </w:t>
+      </w:r>
+      <w:r>
+        <w:t xml:space="preserve">you’re a frequentist, a probability can only be defined in terms of what happens </w:t>
+      </w:r>
+      <w:r>
+        <w:rPr>
+          <w:i/>
+        </w:rPr>
+        <w:t>after a large number of independent replications</w:t>
+      </w:r>
+      <w:r>
+        <w:t xml:space="preserve"> (i.e., a </w:t>
+      </w:r>
+      <w:r>
+        <w:rPr>
+          <w:b/>
+        </w:rPr>
+        <w:t>long run frequency</w:t>
+      </w:r>
+      <w:r>
+        <w:t xml:space="preserve">). </w:t>
+      </w:r>
+    </w:p>
+    <w:p>
+      <w:pPr>
+        <w:pStyle w:val="ListBullet"/>
+        <w:rPr>
+          <w:b/>
+        </w:rPr>
+      </w:pPr>
+      <w:r>
+        <w:t xml:space="preserve">If this is your interpretation of probability, talking about the “probability” </w:t>
+      </w:r>
+      <w:r>
+        <w:t xml:space="preserve">that </w:t>
+      </w:r>
+      <w:r>
+        <w:t xml:space="preserve">the null is true is complete gibberish: </w:t>
+      </w:r>
+      <w:r>
+        <w:rPr>
+          <w:i/>
+        </w:rPr>
+        <w:t>a null hypothesis is either true or it is false</w:t>
+      </w:r>
+      <w:r>
+        <w:t xml:space="preserve">. </w:t>
+      </w:r>
+    </w:p>
+    <w:p>
+      <w:pPr>
+        <w:pStyle w:val="ListBullet"/>
+        <w:rPr>
+          <w:b/>
+        </w:rPr>
+      </w:pPr>
+      <w:r>
+        <w:t xml:space="preserve">There’s no way you can talk about a long run frequency for this statement. </w:t>
+      </w:r>
+    </w:p>
+    <w:p>
+      <w:pPr>
+        <w:pStyle w:val="ListBullet"/>
+        <w:rPr>
+          <w:b/>
+        </w:rPr>
+      </w:pPr>
+      <w:r>
+        <w:t xml:space="preserve">To talk about “the probability of the null” is as meaningless as “the </w:t>
+      </w:r>
+      <w:r>
+        <w:t>color</w:t>
+      </w:r>
+      <w:r>
+        <w:t xml:space="preserve"> of freedom</w:t>
+      </w:r>
+    </w:p>
+    <w:p>
+      <w:pPr>
+        <w:pStyle w:val="ListBullet"/>
+        <w:rPr>
+          <w:b/>
+        </w:rPr>
+      </w:pPr>
+      <w:r>
+        <w:t xml:space="preserve">Most importantly, this isn’t a purely ideological matter. </w:t>
+      </w:r>
+    </w:p>
+    <w:p>
+      <w:pPr>
+        <w:pStyle w:val="ListBullet"/>
+        <w:rPr>
+          <w:b/>
+          <w:i/>
+        </w:rPr>
+      </w:pPr>
+      <w:r>
+        <w:t xml:space="preserve">If you decide you are a Bayesian </w:t>
+      </w:r>
+      <w:r>
+        <w:t xml:space="preserve">+ </w:t>
+      </w:r>
+      <w:r>
+        <w:t xml:space="preserve">you’re okay </w:t>
+      </w:r>
+      <w:r>
+        <w:t xml:space="preserve">w/ </w:t>
+      </w:r>
+      <w:r>
+        <w:t xml:space="preserve">making probability statements about hypotheses, </w:t>
+      </w:r>
+      <w:r>
+        <w:rPr>
+          <w:i/>
+        </w:rPr>
+        <w:t xml:space="preserve">you have to follow the Bayesian rules for calculating those probabilities. </w:t>
+      </w:r>
+    </w:p>
+    <w:p>
+      <w:pPr>
+        <w:pStyle w:val="ListBullet"/>
+        <w:rPr>
+          <w:b/>
+        </w:rPr>
+      </w:pPr>
+      <w:r>
+        <w:t xml:space="preserve">But note that </w:t>
+      </w:r>
+      <w:r>
+        <w:rPr>
+          <w:i/>
+        </w:rPr>
+        <w:t>t</w:t>
+      </w:r>
+      <w:r>
+        <w:rPr>
+          <w:i/>
+        </w:rPr>
+        <w:t>he p value is a terrible approximation to the probability that H0 is true.</w:t>
+      </w:r>
+      <w:r>
+        <w:t xml:space="preserve"> </w:t>
+      </w:r>
+    </w:p>
+    <w:p>
+      <w:pPr>
+        <w:pStyle w:val="ListBullet"/>
+        <w:rPr>
+          <w:b/>
+        </w:rPr>
+      </w:pPr>
+      <w:r>
+        <w:t xml:space="preserve">If what you want to know is the probability of the null, </w:t>
+      </w:r>
+      <w:r>
+        <w:t>the p-</w:t>
+      </w:r>
+      <w:r>
+        <w:t xml:space="preserve">value </w:t>
+      </w:r>
+      <w:r>
+        <w:t>is not what you’re looking for</w:t>
+      </w:r>
+    </w:p>
+    <w:p>
+      <w:pPr>
+        <w:pStyle w:val="ListBullet"/>
+        <w:numPr>
+          <w:ilvl w:val="0"/>
+          <w:numId w:val="0"/>
+        </w:numPr>
+        <w:ind w:left="360"/>
+        <w:rPr>
+          <w:b/>
+        </w:rPr>
+      </w:pPr>
+    </w:p>
+    <w:p>
+      <w:pPr>
+        <w:pStyle w:val="ListBullet"/>
+        <w:rPr>
+          <w:b/>
+        </w:rPr>
+      </w:pPr>
+      <w:r>
+        <w:t xml:space="preserve">The </w:t>
+      </w:r>
+      <w:r>
+        <w:t xml:space="preserve">theory behind hypothesis testing is a mess, </w:t>
+      </w:r>
+      <w:r>
+        <w:t>+</w:t>
+      </w:r>
+      <w:r>
+        <w:t xml:space="preserve"> even now there are arguments in statistics about how it “should” work. </w:t>
+      </w:r>
+    </w:p>
+    <w:p>
+      <w:pPr>
+        <w:pStyle w:val="ListBullet"/>
+        <w:rPr>
+          <w:b/>
+        </w:rPr>
+      </w:pPr>
+      <w:r>
+        <w:t>However, disagreements among statisticians are not our real concern here. Our real concern is practical data analysis.</w:t>
+      </w:r>
+    </w:p>
+    <w:p>
+      <w:pPr>
+        <w:pStyle w:val="ListBullet"/>
+        <w:rPr>
+          <w:b/>
+        </w:rPr>
+      </w:pPr>
+      <w:r>
+        <w:t xml:space="preserve">While </w:t>
+      </w:r>
+      <w:r>
+        <w:t xml:space="preserve">the “orthodox” approach to </w:t>
+      </w:r>
+      <w:r>
+        <w:t>NHST</w:t>
+      </w:r>
+      <w:r>
+        <w:t xml:space="preserve"> has many drawbacks, even an unrepentant Bayesian would agree they can be useful if used responsibly. </w:t>
+      </w:r>
+    </w:p>
+    <w:p>
+      <w:pPr>
+        <w:pStyle w:val="ListBullet"/>
+        <w:rPr>
+          <w:b/>
+        </w:rPr>
+      </w:pPr>
+      <w:r>
+        <w:t>Most of the time they give sensible answers</w:t>
+      </w:r>
+      <w:r>
+        <w:t xml:space="preserve"> + </w:t>
+      </w:r>
+      <w:r>
+        <w:t xml:space="preserve">you can use them to learn interesting things. </w:t>
+      </w:r>
+    </w:p>
+    <w:p>
+      <w:pPr>
+        <w:pStyle w:val="ListBullet"/>
+        <w:rPr>
+          <w:b/>
+        </w:rPr>
+      </w:pPr>
+      <w:r>
+        <w:t xml:space="preserve">Setting aside various ideologies </w:t>
+      </w:r>
+      <w:r>
+        <w:t xml:space="preserve">+ </w:t>
+      </w:r>
+      <w:r>
+        <w:t xml:space="preserve">historical confusions, the fact remains that the biggest danger in all of statistics is </w:t>
+      </w:r>
+      <w:r>
+        <w:rPr>
+          <w:i/>
+        </w:rPr>
+        <w:t>thoughtlessness</w:t>
+      </w:r>
+      <w:r>
+        <w:t xml:space="preserve">. </w:t>
+      </w:r>
+    </w:p>
+    <w:p>
+      <w:pPr>
+        <w:pStyle w:val="ListBullet"/>
+        <w:rPr>
+          <w:b/>
+        </w:rPr>
+      </w:pPr>
+      <w:r>
+        <w:t xml:space="preserve">The rush to interpret a result </w:t>
+      </w:r>
+      <w:r>
+        <w:t xml:space="preserve">w/out </w:t>
+      </w:r>
+      <w:r>
+        <w:t>spending time thinking through what each test actually says about the data</w:t>
+      </w:r>
+      <w:r>
+        <w:t xml:space="preserve"> + </w:t>
+      </w:r>
+      <w:r>
+        <w:t xml:space="preserve">checking whether that’s consistent </w:t>
+      </w:r>
+      <w:r>
+        <w:t xml:space="preserve">w/ </w:t>
+      </w:r>
+      <w:r>
+        <w:t>how you’ve interpreted it</w:t>
+      </w:r>
+      <w:r>
+        <w:t xml:space="preserve"> is </w:t>
+      </w:r>
+      <w:r>
+        <w:t>where the biggest trap lies</w:t>
+      </w:r>
+    </w:p>
+    <w:p>
+      <w:pPr>
+        <w:pStyle w:val="ListBullet"/>
+        <w:rPr>
+          <w:b/>
+        </w:rPr>
+      </w:pPr>
+      <w:r>
+        <w:t xml:space="preserve">Ex: </w:t>
+      </w:r>
+      <w:r>
+        <w:t>ESP</w:t>
+      </w:r>
+      <w:r>
+        <w:t xml:space="preserve"> </w:t>
+      </w:r>
+      <w:r>
+        <w:sym w:font="Wingdings" w:char="F0E0"/>
+      </w:r>
+      <w:r>
+        <w:t xml:space="preserve"> </w:t>
+      </w:r>
+      <w:r>
+        <w:t xml:space="preserve">decided to </w:t>
+      </w:r>
+      <w:r>
+        <w:t>analyze</w:t>
+      </w:r>
+      <w:r>
+        <w:t xml:space="preserve"> data separately for male </w:t>
+      </w:r>
+      <w:r>
+        <w:t xml:space="preserve">+ </w:t>
+      </w:r>
+      <w:r>
+        <w:t xml:space="preserve">female participants. </w:t>
+      </w:r>
+    </w:p>
+    <w:p>
+      <w:pPr>
+        <w:pStyle w:val="ListBullet"/>
+        <w:tabs>
+          <w:tab w:val="clear" w:pos="360"/>
+          <w:tab w:val="num" w:pos="720"/>
+        </w:tabs>
+        <w:ind w:left="720"/>
+        <w:rPr>
+          <w:b/>
+        </w:rPr>
+      </w:pPr>
+      <w:r>
+        <w:t xml:space="preserve">Of </w:t>
+      </w:r>
+      <w:r>
+        <w:t>males, 33/</w:t>
+      </w:r>
+      <w:r>
+        <w:t xml:space="preserve">50 guessed the </w:t>
+      </w:r>
+      <w:r>
+        <w:t>color</w:t>
+      </w:r>
+      <w:r>
+        <w:t xml:space="preserve"> of the card correctly</w:t>
+      </w:r>
+      <w:r>
+        <w:t xml:space="preserve"> </w:t>
+      </w:r>
+      <w:r>
+        <w:sym w:font="Wingdings" w:char="F0E0"/>
+      </w:r>
+      <w:r>
+        <w:t xml:space="preserve"> A significant effect (p =</w:t>
+      </w:r>
+      <w:r>
+        <w:t xml:space="preserve"> .03). </w:t>
+      </w:r>
+    </w:p>
+    <w:p>
+      <w:pPr>
+        <w:pStyle w:val="ListBullet"/>
+        <w:tabs>
+          <w:tab w:val="clear" w:pos="360"/>
+          <w:tab w:val="num" w:pos="720"/>
+        </w:tabs>
+        <w:ind w:left="720"/>
+        <w:rPr>
+          <w:b/>
+        </w:rPr>
+      </w:pPr>
+      <w:r>
+        <w:t xml:space="preserve">Of </w:t>
+      </w:r>
+      <w:r>
+        <w:t xml:space="preserve">females, 29/50 guessed correctly </w:t>
+      </w:r>
+      <w:r>
+        <w:sym w:font="Wingdings" w:char="F0E0"/>
+      </w:r>
+      <w:r>
+        <w:t xml:space="preserve"> Not a significant effect (p =</w:t>
+      </w:r>
+      <w:r>
+        <w:t xml:space="preserve"> .32). </w:t>
+      </w:r>
+    </w:p>
+    <w:p>
+      <w:pPr>
+        <w:pStyle w:val="ListBullet"/>
+        <w:tabs>
+          <w:tab w:val="clear" w:pos="360"/>
+          <w:tab w:val="num" w:pos="720"/>
+        </w:tabs>
+        <w:ind w:left="720"/>
+        <w:rPr>
+          <w:b/>
+        </w:rPr>
+      </w:pPr>
+      <w:r>
+        <w:t xml:space="preserve">Upon observing this, it is extremely tempting for people to start wondering </w:t>
+      </w:r>
+      <w:r>
+        <w:t xml:space="preserve">WHY </w:t>
+      </w:r>
+      <w:r>
+        <w:t xml:space="preserve">there is a difference between males </w:t>
+      </w:r>
+      <w:r>
+        <w:t xml:space="preserve">+ </w:t>
+      </w:r>
+      <w:r>
+        <w:t xml:space="preserve">females in terms of psychic abilities. </w:t>
+      </w:r>
+    </w:p>
+    <w:p>
+      <w:pPr>
+        <w:pStyle w:val="ListBullet"/>
+        <w:tabs>
+          <w:tab w:val="clear" w:pos="360"/>
+          <w:tab w:val="num" w:pos="720"/>
+        </w:tabs>
+        <w:ind w:left="720"/>
+        <w:rPr>
+          <w:b/>
+        </w:rPr>
+      </w:pPr>
+      <w:r>
+        <w:t xml:space="preserve">However, </w:t>
+      </w:r>
+      <w:r>
+        <w:rPr>
+          <w:u w:val="single"/>
+        </w:rPr>
+        <w:t>this is wrong.</w:t>
+      </w:r>
+      <w:r>
+        <w:t xml:space="preserve"> </w:t>
+      </w:r>
+    </w:p>
+    <w:p>
+      <w:pPr>
+        <w:pStyle w:val="ListBullet"/>
+        <w:tabs>
+          <w:tab w:val="clear" w:pos="360"/>
+          <w:tab w:val="num" w:pos="720"/>
+        </w:tabs>
+        <w:ind w:left="720"/>
+        <w:rPr>
+          <w:b/>
+        </w:rPr>
+      </w:pPr>
+      <w:r>
+        <w:t xml:space="preserve">If you think about it, we haven’t actually run a test that </w:t>
+      </w:r>
+      <w:r>
+        <w:rPr>
+          <w:i/>
+        </w:rPr>
+        <w:t>explicitly</w:t>
+      </w:r>
+      <w:r>
+        <w:t xml:space="preserve"> compares males to females. </w:t>
+      </w:r>
+    </w:p>
+    <w:p>
+      <w:pPr>
+        <w:pStyle w:val="ListBullet"/>
+        <w:tabs>
+          <w:tab w:val="clear" w:pos="360"/>
+          <w:tab w:val="num" w:pos="720"/>
+        </w:tabs>
+        <w:ind w:left="720"/>
+        <w:rPr>
+          <w:b/>
+        </w:rPr>
+      </w:pPr>
+      <w:r>
+        <w:t xml:space="preserve">All we’ve </w:t>
+      </w:r>
+      <w:r>
+        <w:t xml:space="preserve">done is </w:t>
+      </w:r>
+      <w:r>
+        <w:rPr>
+          <w:i/>
+        </w:rPr>
+        <w:t>compare males to chance</w:t>
+      </w:r>
+      <w:r>
+        <w:t xml:space="preserve"> (</w:t>
+      </w:r>
+      <w:r>
+        <w:rPr>
+          <w:b/>
+        </w:rPr>
+        <w:t xml:space="preserve">binomial test </w:t>
+      </w:r>
+      <w:r>
+        <w:t xml:space="preserve">was significant) </w:t>
+      </w:r>
+      <w:r>
+        <w:t>+</w:t>
+      </w:r>
+      <w:r>
+        <w:t xml:space="preserve"> compared </w:t>
+      </w:r>
+      <w:r>
+        <w:rPr>
+          <w:i/>
+        </w:rPr>
+        <w:t>females to chance</w:t>
+      </w:r>
+      <w:r>
+        <w:t xml:space="preserve"> </w:t>
+      </w:r>
+      <w:r>
+        <w:t>(binomial test was non-</w:t>
+      </w:r>
+      <w:r>
+        <w:t xml:space="preserve">significant). </w:t>
+      </w:r>
+    </w:p>
+    <w:p>
+      <w:pPr>
+        <w:pStyle w:val="ListBullet"/>
+        <w:tabs>
+          <w:tab w:val="clear" w:pos="360"/>
+          <w:tab w:val="num" w:pos="720"/>
+        </w:tabs>
+        <w:ind w:left="720"/>
+        <w:rPr>
+          <w:b/>
+        </w:rPr>
+      </w:pPr>
+      <w:r>
+        <w:t xml:space="preserve">If we want to argue there is a real difference between males </w:t>
+      </w:r>
+      <w:r>
+        <w:t xml:space="preserve">+ </w:t>
+      </w:r>
+      <w:r>
+        <w:t xml:space="preserve">females, we should probably run  test of the null </w:t>
+      </w:r>
+      <w:r>
+        <w:t xml:space="preserve">that there is no difference </w:t>
+      </w:r>
+      <w:r>
+        <w:t>us</w:t>
+      </w:r>
+      <w:r>
+        <w:t>ing a different hypothesis test</w:t>
+      </w:r>
+    </w:p>
+    <w:p>
+      <w:pPr>
+        <w:pStyle w:val="ListBullet"/>
+        <w:tabs>
+          <w:tab w:val="clear" w:pos="360"/>
+          <w:tab w:val="num" w:pos="720"/>
+        </w:tabs>
+        <w:ind w:left="720"/>
+        <w:rPr>
+          <w:b/>
+        </w:rPr>
+      </w:pPr>
+      <w:r>
+        <w:t xml:space="preserve">When we do, </w:t>
+      </w:r>
+      <w:r>
+        <w:t xml:space="preserve">turns out we have no evidence males </w:t>
+      </w:r>
+      <w:r>
+        <w:t xml:space="preserve">+ </w:t>
+      </w:r>
+      <w:r>
+        <w:t>females a</w:t>
+      </w:r>
+      <w:r>
+        <w:t>re significantly different (p = .54)</w:t>
+      </w:r>
+    </w:p>
+    <w:p>
+      <w:pPr>
+        <w:pStyle w:val="ListBullet"/>
+        <w:tabs>
+          <w:tab w:val="clear" w:pos="360"/>
+          <w:tab w:val="num" w:pos="720"/>
+        </w:tabs>
+        <w:ind w:left="720"/>
+        <w:rPr>
+          <w:b/>
+        </w:rPr>
+      </w:pPr>
+      <w:r>
+        <w:t xml:space="preserve">Now do you think there’s anything fundamentally different between the </w:t>
+      </w:r>
+      <w:r>
+        <w:t>2 groups? Of course not</w:t>
+      </w:r>
+    </w:p>
+    <w:p>
+      <w:pPr>
+        <w:pStyle w:val="ListBullet"/>
+        <w:tabs>
+          <w:tab w:val="clear" w:pos="360"/>
+          <w:tab w:val="num" w:pos="720"/>
+        </w:tabs>
+        <w:ind w:left="720"/>
+        <w:rPr>
+          <w:b/>
+        </w:rPr>
+      </w:pPr>
+      <w:r>
+        <w:t xml:space="preserve">What’s happened here is the data from both groups (male </w:t>
+      </w:r>
+      <w:r>
+        <w:t xml:space="preserve">+ </w:t>
+      </w:r>
+      <w:r>
+        <w:t xml:space="preserve">female) are pretty borderline: by pure chance, </w:t>
+      </w:r>
+      <w:r>
+        <w:t xml:space="preserve">1 </w:t>
+      </w:r>
+      <w:r>
+        <w:t>happened to end up on the magic</w:t>
+      </w:r>
+      <w:r>
+        <w:t xml:space="preserve"> side of the p = .05 line, + </w:t>
+      </w:r>
+      <w:r>
+        <w:t xml:space="preserve">the other </w:t>
+      </w:r>
+      <w:r>
+        <w:t xml:space="preserve">didn’t, which </w:t>
+      </w:r>
+      <w:r>
+        <w:t xml:space="preserve">doesn’t actually imply males </w:t>
+      </w:r>
+      <w:r>
+        <w:t xml:space="preserve">+ </w:t>
+      </w:r>
+      <w:r>
+        <w:t xml:space="preserve">females are different. </w:t>
+      </w:r>
+    </w:p>
+    <w:p>
+      <w:pPr>
+        <w:pStyle w:val="ListBullet"/>
+        <w:tabs>
+          <w:tab w:val="clear" w:pos="360"/>
+          <w:tab w:val="num" w:pos="720"/>
+        </w:tabs>
+        <w:ind w:left="720"/>
+        <w:rPr>
+          <w:b/>
+        </w:rPr>
+      </w:pPr>
+      <w:r>
+        <w:t xml:space="preserve">This mistake is so common you should always be wary of it: </w:t>
+      </w:r>
+      <w:r>
+        <w:rPr>
+          <w:b/>
+        </w:rPr>
+        <w:t xml:space="preserve">the difference between significant and not-significant is </w:t>
+      </w:r>
+      <w:r>
+        <w:rPr>
+          <w:b/>
+        </w:rPr>
+        <w:t xml:space="preserve">NOT </w:t>
+      </w:r>
+      <w:r>
+        <w:rPr>
+          <w:b/>
+        </w:rPr>
+        <w:t>evidence of a real difference</w:t>
+      </w:r>
+    </w:p>
+    <w:p>
+      <w:pPr>
+        <w:pStyle w:val="ListBullet"/>
+        <w:tabs>
+          <w:tab w:val="clear" w:pos="360"/>
+          <w:tab w:val="num" w:pos="720"/>
+        </w:tabs>
+        <w:ind w:left="720"/>
+        <w:rPr>
+          <w:b/>
+        </w:rPr>
+      </w:pPr>
+      <w:r>
+        <w:lastRenderedPageBreak/>
+        <w:t xml:space="preserve">If </w:t>
+      </w:r>
+      <w:r>
+        <w:t xml:space="preserve">you want to say there’s a difference between </w:t>
+      </w:r>
+      <w:r>
+        <w:t>2</w:t>
+      </w:r>
+      <w:r>
+        <w:t xml:space="preserve"> groups, you ha</w:t>
+      </w:r>
+      <w:r>
+        <w:t>ve to test for that difference</w:t>
+      </w:r>
+    </w:p>
+    <w:p>
+      <w:pPr>
+        <w:pStyle w:val="ListBullet"/>
+        <w:tabs>
+          <w:tab w:val="clear" w:pos="360"/>
+          <w:tab w:val="num" w:pos="720"/>
+        </w:tabs>
+        <w:ind w:left="720"/>
+        <w:rPr>
+          <w:b/>
+        </w:rPr>
+      </w:pPr>
+      <w:r>
+        <w:t xml:space="preserve">Data </w:t>
+      </w:r>
+      <w:r>
+        <w:t xml:space="preserve">analysis can be tricky to get right. </w:t>
+      </w:r>
+    </w:p>
+    <w:p>
+      <w:pPr>
+        <w:pStyle w:val="ListBullet"/>
+        <w:tabs>
+          <w:tab w:val="clear" w:pos="360"/>
+          <w:tab w:val="num" w:pos="720"/>
+        </w:tabs>
+        <w:ind w:left="720"/>
         <w:rPr>
           <w:b/>
         </w:rPr>
       </w:pPr>
       <w:bookmarkStart w:id="0" w:name="_GoBack"/>
       <w:bookmarkEnd w:id="0"/>
+      <w:r>
+        <w:t>Think about what it is you want to test, why you want to test it, and whether or not the answers that your test gives could possibly make any sense in the real world.</w:t>
+      </w:r>
     </w:p>
     <w:sectPr>
       <w:pgSz w:w="12240" w:h="15840"/>
@@ -9179,7 +10447,7 @@
 </file>
 
 <file path=word/numbering.xml><?xml version="1.0" encoding="utf-8"?>
-<w:numbering xmlns:wpc="http://schemas.microsoft.com/office/word/2010/wordprocessingCanvas" xmlns:cx="http://schemas.microsoft.com/office/drawing/2014/chartex" xmlns:cx1="http://schemas.microsoft.com/office/drawing/2015/9/8/chartex" xmlns:cx2="http://schemas.microsoft.com/office/drawing/2015/10/21/chartex" xmlns:cx3="http://schemas.microsoft.com/office/drawing/2016/5/9/chartex" xmlns:cx4="http://schemas.microsoft.com/office/drawing/2016/5/10/chartex" xmlns:cx5="http://schemas.microsoft.com/office/drawing/2016/5/11/chartex" xmlns:cx6="http://schemas.microsoft.com/office/drawing/2016/5/12/chartex" xmlns:cx7="http://schemas.microsoft.com/office/drawing/2016/5/13/chartex" xmlns:cx8="http://schemas.microsoft.com/office/drawing/2016/5/14/chartex" xmlns:mc="http://schemas.openxmlformats.org/markup-compatibility/2006" xmlns:aink="http://schemas.microsoft.com/office/drawing/2016/ink" xmlns:am3d="http://schemas.microsoft.com/office/drawing/2017/model3d" xmlns:o="urn:schemas-microsoft-com:office:office" xmlns:r="http://schemas.openxmlformats.org/officeDocument/2006/relationships" xmlns:m="http://schemas.openxmlformats.org/officeDocument/2006/math" xmlns:v="urn:schemas-microsoft-com:vml" xmlns:wp14="http://schemas.microsoft.com/office/word/2010/wordprocessingDrawing" xmlns:wp="http://schemas.openxmlformats.org/drawingml/2006/wordprocessingDrawing" xmlns:w10="urn:schemas-microsoft-com:office:word" xmlns:w="http://schemas.openxmlformats.org/wordprocessingml/2006/main" xmlns:w14="http://schemas.microsoft.com/office/word/2010/wordml" xmlns:w15="http://schemas.microsoft.com/office/word/2012/wordml" xmlns:w16cid="http://schemas.microsoft.com/office/word/2016/wordml/cid" xmlns:w16se="http://schemas.microsoft.com/office/word/2015/wordml/symex" xmlns:wpg="http://schemas.microsoft.com/office/word/2010/wordprocessingGroup" xmlns:wpi="http://schemas.microsoft.com/office/word/2010/wordprocessingInk" xmlns:wne="http://schemas.microsoft.com/office/word/2006/wordml" xmlns:wps="http://schemas.microsoft.com/office/word/2010/wordprocessingShape" mc:Ignorable="w14 w15 w16se w16cid wp14">
+<w:numbering xmlns:wpc="http://schemas.microsoft.com/office/word/2010/wordprocessingCanvas" xmlns:mc="http://schemas.openxmlformats.org/markup-compatibility/2006" xmlns:o="urn:schemas-microsoft-com:office:office" xmlns:r="http://schemas.openxmlformats.org/officeDocument/2006/relationships" xmlns:m="http://schemas.openxmlformats.org/officeDocument/2006/math" xmlns:v="urn:schemas-microsoft-com:vml" xmlns:wp14="http://schemas.microsoft.com/office/word/2010/wordprocessingDrawing" xmlns:wp="http://schemas.openxmlformats.org/drawingml/2006/wordprocessingDrawing" xmlns:w10="urn:schemas-microsoft-com:office:word" xmlns:w="http://schemas.openxmlformats.org/wordprocessingml/2006/main" xmlns:w14="http://schemas.microsoft.com/office/word/2010/wordml" xmlns:w15="http://schemas.microsoft.com/office/word/2012/wordml" xmlns:wpg="http://schemas.microsoft.com/office/word/2010/wordprocessingGroup" xmlns:wpi="http://schemas.microsoft.com/office/word/2010/wordprocessingInk" xmlns:wne="http://schemas.microsoft.com/office/word/2006/wordml" xmlns:wps="http://schemas.microsoft.com/office/word/2010/wordprocessingShape" mc:Ignorable="w14 w15 wp14">
   <w:abstractNum w:abstractNumId="0" w15:restartNumberingAfterBreak="0">
     <w:nsid w:val="FFFFFF89"/>
     <w:multiLevelType w:val="singleLevel"/>
@@ -9235,7 +10503,7 @@
 </file>
 
 <file path=word/styles.xml><?xml version="1.0" encoding="utf-8"?>
-<w:styles xmlns:mc="http://schemas.openxmlformats.org/markup-compatibility/2006" xmlns:r="http://schemas.openxmlformats.org/officeDocument/2006/relationships" xmlns:w="http://schemas.openxmlformats.org/wordprocessingml/2006/main" xmlns:w14="http://schemas.microsoft.com/office/word/2010/wordml" xmlns:w15="http://schemas.microsoft.com/office/word/2012/wordml" xmlns:w16cid="http://schemas.microsoft.com/office/word/2016/wordml/cid" xmlns:w16se="http://schemas.microsoft.com/office/word/2015/wordml/symex" mc:Ignorable="w14 w15 w16se w16cid">
+<w:styles xmlns:mc="http://schemas.openxmlformats.org/markup-compatibility/2006" xmlns:r="http://schemas.openxmlformats.org/officeDocument/2006/relationships" xmlns:w="http://schemas.openxmlformats.org/wordprocessingml/2006/main" xmlns:w14="http://schemas.microsoft.com/office/word/2010/wordml" xmlns:w15="http://schemas.microsoft.com/office/word/2012/wordml" mc:Ignorable="w14 w15">
   <w:docDefaults>
     <w:rPrDefault>
       <w:rPr>
@@ -9251,7 +10519,7 @@
       </w:pPr>
     </w:pPrDefault>
   </w:docDefaults>
-  <w:latentStyles w:defLockedState="0" w:defUIPriority="99" w:defSemiHidden="0" w:defUnhideWhenUsed="0" w:defQFormat="0" w:count="375">
+  <w:latentStyles w:defLockedState="0" w:defUIPriority="99" w:defSemiHidden="0" w:defUnhideWhenUsed="0" w:defQFormat="0" w:count="371">
     <w:lsdException w:name="Normal" w:uiPriority="0" w:qFormat="1"/>
     <w:lsdException w:name="heading 1" w:uiPriority="9" w:qFormat="1"/>
     <w:lsdException w:name="heading 2" w:semiHidden="1" w:uiPriority="9" w:unhideWhenUsed="1" w:qFormat="1"/>
@@ -9357,6 +10625,7 @@
     <w:lsdException w:name="HTML Sample" w:semiHidden="1" w:unhideWhenUsed="1"/>
     <w:lsdException w:name="HTML Typewriter" w:semiHidden="1" w:unhideWhenUsed="1"/>
     <w:lsdException w:name="HTML Variable" w:semiHidden="1" w:unhideWhenUsed="1"/>
+    <w:lsdException w:name="Normal Table" w:semiHidden="1" w:unhideWhenUsed="1"/>
     <w:lsdException w:name="annotation subject" w:semiHidden="1" w:unhideWhenUsed="1"/>
     <w:lsdException w:name="No List" w:semiHidden="1" w:unhideWhenUsed="1"/>
     <w:lsdException w:name="Outline List 1" w:semiHidden="1" w:unhideWhenUsed="1"/>
@@ -9400,8 +10669,10 @@
     <w:lsdException w:name="Table Elegant" w:semiHidden="1" w:unhideWhenUsed="1"/>
     <w:lsdException w:name="Table Professional" w:semiHidden="1" w:unhideWhenUsed="1"/>
     <w:lsdException w:name="Table Subtle 1" w:semiHidden="1" w:unhideWhenUsed="1"/>
+    <w:lsdException w:name="Table Subtle 2" w:semiHidden="1" w:unhideWhenUsed="1"/>
     <w:lsdException w:name="Table Web 1" w:semiHidden="1" w:unhideWhenUsed="1"/>
     <w:lsdException w:name="Table Web 2" w:semiHidden="1" w:unhideWhenUsed="1"/>
+    <w:lsdException w:name="Table Web 3" w:semiHidden="1" w:unhideWhenUsed="1"/>
     <w:lsdException w:name="Balloon Text" w:semiHidden="1" w:unhideWhenUsed="1"/>
     <w:lsdException w:name="Table Grid" w:uiPriority="39"/>
     <w:lsdException w:name="Table Theme" w:semiHidden="1" w:unhideWhenUsed="1"/>
@@ -9620,10 +10891,6 @@
     <w:lsdException w:name="List Table 5 Dark Accent 6" w:uiPriority="50"/>
     <w:lsdException w:name="List Table 6 Colorful Accent 6" w:uiPriority="51"/>
     <w:lsdException w:name="List Table 7 Colorful Accent 6" w:uiPriority="52"/>
-    <w:lsdException w:name="Mention" w:semiHidden="1" w:unhideWhenUsed="1"/>
-    <w:lsdException w:name="Smart Hyperlink" w:semiHidden="1" w:unhideWhenUsed="1"/>
-    <w:lsdException w:name="Hashtag" w:semiHidden="1" w:unhideWhenUsed="1"/>
-    <w:lsdException w:name="Unresolved Mention" w:semiHidden="1" w:unhideWhenUsed="1"/>
   </w:latentStyles>
   <w:style w:type="paragraph" w:default="1" w:styleId="Normal">
     <w:name w:val="Normal"/>

</xml_diff>